<commit_message>
Lab5. Lab report was updated
</commit_message>
<xml_diff>
--- a/Lab5/ReportLab5.docx
+++ b/Lab5/ReportLab5.docx
@@ -469,7 +469,7 @@
       <w:hyperlink r:id="rId5" w:tgtFrame="_blank" w:history="1">
         <w:r>
           <w:rPr>
-            <w:rStyle w:val="a3"/>
+            <w:rStyle w:val="Hyperlink"/>
             <w:rFonts w:ascii="Times New Roman" w:hAnsi="Times New Roman"/>
             <w:color w:val="000000" w:themeColor="text1"/>
             <w:sz w:val="28"/>
@@ -627,6 +627,7 @@
           <w:rFonts w:ascii="Times New Roman" w:hAnsi="Times New Roman"/>
           <w:b/>
           <w:bCs/>
+          <w:noProof/>
           <w:sz w:val="28"/>
           <w:szCs w:val="28"/>
         </w:rPr>
@@ -934,13 +935,14 @@
       <w:r>
         <w:rPr>
           <w:rFonts w:ascii="Times New Roman" w:hAnsi="Times New Roman"/>
+          <w:noProof/>
           <w:sz w:val="28"/>
           <w:szCs w:val="28"/>
         </w:rPr>
         <w:drawing>
-          <wp:inline distT="0" distB="0" distL="0" distR="0" wp14:anchorId="3E2D4986" wp14:editId="20E2AEEA">
-            <wp:extent cx="5940425" cy="2696210"/>
-            <wp:effectExtent l="0" t="0" r="3175" b="8890"/>
+          <wp:inline distT="0" distB="0" distL="0" distR="0" wp14:anchorId="3E2D4986" wp14:editId="63CB7A52">
+            <wp:extent cx="5822950" cy="2642891"/>
+            <wp:effectExtent l="0" t="0" r="6350" b="5080"/>
             <wp:docPr id="10" name="Рисунок 10"/>
             <wp:cNvGraphicFramePr>
               <a:graphicFrameLocks xmlns:a="http://schemas.openxmlformats.org/drawingml/2006/main" noChangeAspect="1"/>
@@ -961,7 +963,7 @@
                   <pic:spPr>
                     <a:xfrm>
                       <a:off x="0" y="0"/>
-                      <a:ext cx="5940425" cy="2696210"/>
+                      <a:ext cx="5843687" cy="2652303"/>
                     </a:xfrm>
                     <a:prstGeom prst="rect">
                       <a:avLst/>
@@ -1009,6 +1011,7 @@
       <w:r>
         <w:rPr>
           <w:rFonts w:ascii="Times New Roman" w:hAnsi="Times New Roman"/>
+          <w:noProof/>
           <w:sz w:val="28"/>
           <w:szCs w:val="28"/>
         </w:rPr>
@@ -1142,6 +1145,7 @@
           <w:rFonts w:ascii="Times New Roman" w:hAnsi="Times New Roman"/>
           <w:sz w:val="28"/>
           <w:szCs w:val="28"/>
+          <w:lang w:val="ru-RU"/>
         </w:rPr>
       </w:pPr>
       <w:r>
@@ -1206,30 +1210,90 @@
         </w:rPr>
         <w:t>і</w:t>
       </w:r>
-    </w:p>
-    <w:p>
-      <w:pPr>
-        <w:tabs>
-          <w:tab w:val="left" w:pos="1155"/>
-        </w:tabs>
+      <w:r>
         <w:rPr>
           <w:rFonts w:ascii="Times New Roman" w:hAnsi="Times New Roman"/>
           <w:sz w:val="28"/>
           <w:szCs w:val="28"/>
           <w:lang w:val="ru-RU"/>
         </w:rPr>
-      </w:pPr>
-      <w:r>
-        <w:rPr>
-          <w:rFonts w:ascii="Times New Roman" w:hAnsi="Times New Roman"/>
+        <w:t xml:space="preserve"> (</w:t>
+      </w:r>
+      <w:r>
+        <w:rPr>
+          <w:rFonts w:ascii="Times New Roman" w:hAnsi="Times New Roman"/>
+          <w:sz w:val="28"/>
+          <w:szCs w:val="28"/>
+          <w:lang w:val="ru-RU"/>
+        </w:rPr>
+        <w:t>Цього разу не було використано таких стилів які б не були використані в минулих роботах, тому в скрішоті немає сенсу</w:t>
+      </w:r>
+      <w:r>
+        <w:rPr>
+          <w:rFonts w:ascii="Times New Roman" w:hAnsi="Times New Roman"/>
+          <w:sz w:val="28"/>
+          <w:szCs w:val="28"/>
+          <w:lang w:val="ru-RU"/>
+        </w:rPr>
+        <w:t>)</w:t>
+      </w:r>
+    </w:p>
+    <w:p>
+      <w:pPr>
+        <w:tabs>
+          <w:tab w:val="left" w:pos="1155"/>
+        </w:tabs>
+        <w:rPr>
+          <w:rFonts w:ascii="Times New Roman" w:hAnsi="Times New Roman"/>
+          <w:sz w:val="28"/>
+          <w:szCs w:val="28"/>
+          <w:lang w:val="ru-RU"/>
+        </w:rPr>
+      </w:pPr>
+    </w:p>
+    <w:p>
+      <w:pPr>
+        <w:tabs>
+          <w:tab w:val="left" w:pos="1155"/>
+        </w:tabs>
+        <w:rPr>
+          <w:rFonts w:ascii="Times New Roman" w:hAnsi="Times New Roman"/>
+          <w:sz w:val="28"/>
+          <w:szCs w:val="28"/>
+        </w:rPr>
+      </w:pPr>
+      <w:r>
+        <w:rPr>
+          <w:rFonts w:ascii="Times New Roman" w:hAnsi="Times New Roman"/>
+          <w:sz w:val="28"/>
+          <w:szCs w:val="28"/>
+        </w:rPr>
+        <w:t>Проміжний результат:</w:t>
+      </w:r>
+    </w:p>
+    <w:p>
+      <w:pPr>
+        <w:tabs>
+          <w:tab w:val="left" w:pos="1155"/>
+        </w:tabs>
+        <w:rPr>
+          <w:rFonts w:ascii="Times New Roman" w:hAnsi="Times New Roman"/>
+          <w:sz w:val="28"/>
+          <w:szCs w:val="28"/>
+        </w:rPr>
+      </w:pPr>
+      <w:r>
+        <w:rPr>
+          <w:rFonts w:ascii="Times New Roman" w:hAnsi="Times New Roman"/>
+          <w:noProof/>
           <w:sz w:val="28"/>
           <w:szCs w:val="28"/>
         </w:rPr>
         <w:drawing>
-          <wp:inline distT="0" distB="0" distL="0" distR="0" wp14:anchorId="632D697B" wp14:editId="17ADA62E">
-            <wp:extent cx="5409446" cy="8739812"/>
-            <wp:effectExtent l="0" t="0" r="1270" b="4445"/>
-            <wp:docPr id="12" name="Рисунок 12"/>
+          <wp:inline distT="0" distB="0" distL="0" distR="0" wp14:anchorId="1C754D19" wp14:editId="08FDD5C2">
+            <wp:extent cx="4843604" cy="2743069"/>
+            <wp:effectExtent l="0" t="0" r="0" b="635"/>
+            <wp:docPr id="13" name="Рисунок 13"/>
             <wp:cNvGraphicFramePr>
               <a:graphicFrameLocks xmlns:a="http://schemas.openxmlformats.org/drawingml/2006/main" noChangeAspect="1"/>
             </wp:cNvGraphicFramePr>
@@ -1249,81 +1313,6 @@
                   <pic:spPr>
                     <a:xfrm>
                       <a:off x="0" y="0"/>
-                      <a:ext cx="5430482" cy="8773799"/>
-                    </a:xfrm>
-                    <a:prstGeom prst="rect">
-                      <a:avLst/>
-                    </a:prstGeom>
-                  </pic:spPr>
-                </pic:pic>
-              </a:graphicData>
-            </a:graphic>
-          </wp:inline>
-        </w:drawing>
-      </w:r>
-    </w:p>
-    <w:p>
-      <w:pPr>
-        <w:tabs>
-          <w:tab w:val="left" w:pos="1155"/>
-        </w:tabs>
-        <w:rPr>
-          <w:rFonts w:ascii="Times New Roman" w:hAnsi="Times New Roman"/>
-          <w:sz w:val="28"/>
-          <w:szCs w:val="28"/>
-        </w:rPr>
-      </w:pPr>
-      <w:r>
-        <w:rPr>
-          <w:rFonts w:ascii="Times New Roman" w:hAnsi="Times New Roman"/>
-          <w:sz w:val="28"/>
-          <w:szCs w:val="28"/>
-        </w:rPr>
-        <w:lastRenderedPageBreak/>
-        <w:t>Проміжний результат:</w:t>
-      </w:r>
-    </w:p>
-    <w:p>
-      <w:pPr>
-        <w:tabs>
-          <w:tab w:val="left" w:pos="1155"/>
-        </w:tabs>
-        <w:rPr>
-          <w:rFonts w:ascii="Times New Roman" w:hAnsi="Times New Roman"/>
-          <w:sz w:val="28"/>
-          <w:szCs w:val="28"/>
-        </w:rPr>
-      </w:pPr>
-      <w:r>
-        <w:rPr>
-          <w:rFonts w:ascii="Times New Roman" w:hAnsi="Times New Roman"/>
-          <w:sz w:val="28"/>
-          <w:szCs w:val="28"/>
-        </w:rPr>
-        <w:drawing>
-          <wp:inline distT="0" distB="0" distL="0" distR="0" wp14:anchorId="1C754D19" wp14:editId="08FDD5C2">
-            <wp:extent cx="4843604" cy="2743069"/>
-            <wp:effectExtent l="0" t="0" r="0" b="635"/>
-            <wp:docPr id="13" name="Рисунок 13"/>
-            <wp:cNvGraphicFramePr>
-              <a:graphicFrameLocks xmlns:a="http://schemas.openxmlformats.org/drawingml/2006/main" noChangeAspect="1"/>
-            </wp:cNvGraphicFramePr>
-            <a:graphic xmlns:a="http://schemas.openxmlformats.org/drawingml/2006/main">
-              <a:graphicData uri="http://schemas.openxmlformats.org/drawingml/2006/picture">
-                <pic:pic xmlns:pic="http://schemas.openxmlformats.org/drawingml/2006/picture">
-                  <pic:nvPicPr>
-                    <pic:cNvPr id="1" name=""/>
-                    <pic:cNvPicPr/>
-                  </pic:nvPicPr>
-                  <pic:blipFill>
-                    <a:blip r:embed="rId10"/>
-                    <a:stretch>
-                      <a:fillRect/>
-                    </a:stretch>
-                  </pic:blipFill>
-                  <pic:spPr>
-                    <a:xfrm>
-                      <a:off x="0" y="0"/>
                       <a:ext cx="4854672" cy="2749337"/>
                     </a:xfrm>
                     <a:prstGeom prst="rect">
@@ -1371,7 +1360,7 @@
     </w:p>
     <w:p>
       <w:pPr>
-        <w:pStyle w:val="a4"/>
+        <w:pStyle w:val="ListParagraph"/>
         <w:numPr>
           <w:ilvl w:val="0"/>
           <w:numId w:val="1"/>
@@ -1396,7 +1385,7 @@
     </w:p>
     <w:p>
       <w:pPr>
-        <w:pStyle w:val="a4"/>
+        <w:pStyle w:val="ListParagraph"/>
         <w:numPr>
           <w:ilvl w:val="0"/>
           <w:numId w:val="1"/>
@@ -1421,7 +1410,7 @@
     </w:p>
     <w:p>
       <w:pPr>
-        <w:pStyle w:val="a4"/>
+        <w:pStyle w:val="ListParagraph"/>
         <w:numPr>
           <w:ilvl w:val="0"/>
           <w:numId w:val="1"/>
@@ -1446,7 +1435,7 @@
     </w:p>
     <w:p>
       <w:pPr>
-        <w:pStyle w:val="a4"/>
+        <w:pStyle w:val="ListParagraph"/>
         <w:numPr>
           <w:ilvl w:val="0"/>
           <w:numId w:val="1"/>
@@ -1471,7 +1460,7 @@
     </w:p>
     <w:p>
       <w:pPr>
-        <w:pStyle w:val="a4"/>
+        <w:pStyle w:val="ListParagraph"/>
         <w:numPr>
           <w:ilvl w:val="0"/>
           <w:numId w:val="1"/>
@@ -1512,7 +1501,7 @@
     </w:p>
     <w:p>
       <w:pPr>
-        <w:pStyle w:val="a4"/>
+        <w:pStyle w:val="ListParagraph"/>
         <w:numPr>
           <w:ilvl w:val="0"/>
           <w:numId w:val="1"/>
@@ -1540,132 +1529,121 @@
         <w:tabs>
           <w:tab w:val="left" w:pos="1155"/>
         </w:tabs>
-        <w:rPr>
-          <w:rFonts w:ascii="Times New Roman" w:hAnsi="Times New Roman"/>
-          <w:sz w:val="28"/>
-          <w:szCs w:val="28"/>
-        </w:rPr>
-      </w:pPr>
-    </w:p>
-    <w:p>
-      <w:pPr>
-        <w:tabs>
-          <w:tab w:val="left" w:pos="1155"/>
-        </w:tabs>
-        <w:rPr>
-          <w:rFonts w:ascii="Times New Roman" w:hAnsi="Times New Roman"/>
-          <w:sz w:val="28"/>
-          <w:szCs w:val="28"/>
-        </w:rPr>
-      </w:pPr>
-    </w:p>
-    <w:p>
-      <w:pPr>
-        <w:tabs>
-          <w:tab w:val="left" w:pos="1155"/>
-        </w:tabs>
-        <w:rPr>
-          <w:rFonts w:ascii="Times New Roman" w:hAnsi="Times New Roman"/>
-          <w:sz w:val="28"/>
-          <w:szCs w:val="28"/>
-        </w:rPr>
-      </w:pPr>
-    </w:p>
-    <w:p>
-      <w:pPr>
-        <w:tabs>
-          <w:tab w:val="left" w:pos="1155"/>
-        </w:tabs>
-        <w:rPr>
-          <w:rFonts w:ascii="Times New Roman" w:hAnsi="Times New Roman"/>
-          <w:sz w:val="28"/>
-          <w:szCs w:val="28"/>
-        </w:rPr>
-      </w:pPr>
-    </w:p>
-    <w:p>
-      <w:pPr>
-        <w:tabs>
-          <w:tab w:val="left" w:pos="1155"/>
-        </w:tabs>
-        <w:rPr>
-          <w:rFonts w:ascii="Times New Roman" w:hAnsi="Times New Roman"/>
-          <w:sz w:val="28"/>
-          <w:szCs w:val="28"/>
-        </w:rPr>
-      </w:pPr>
-    </w:p>
-    <w:p>
-      <w:pPr>
-        <w:tabs>
-          <w:tab w:val="left" w:pos="1155"/>
-        </w:tabs>
-        <w:rPr>
-          <w:rFonts w:ascii="Times New Roman" w:hAnsi="Times New Roman"/>
-          <w:sz w:val="28"/>
-          <w:szCs w:val="28"/>
-        </w:rPr>
-      </w:pPr>
-    </w:p>
-    <w:p>
-      <w:pPr>
-        <w:tabs>
-          <w:tab w:val="left" w:pos="1155"/>
-        </w:tabs>
-        <w:rPr>
-          <w:rFonts w:ascii="Times New Roman" w:hAnsi="Times New Roman"/>
-          <w:sz w:val="28"/>
-          <w:szCs w:val="28"/>
-        </w:rPr>
-      </w:pPr>
-    </w:p>
-    <w:p>
-      <w:pPr>
-        <w:tabs>
-          <w:tab w:val="left" w:pos="1155"/>
-        </w:tabs>
-        <w:rPr>
-          <w:rFonts w:ascii="Times New Roman" w:hAnsi="Times New Roman"/>
-          <w:sz w:val="28"/>
-          <w:szCs w:val="28"/>
-        </w:rPr>
-      </w:pPr>
-    </w:p>
-    <w:p>
-      <w:pPr>
-        <w:tabs>
-          <w:tab w:val="left" w:pos="1155"/>
-        </w:tabs>
-        <w:rPr>
-          <w:rFonts w:ascii="Times New Roman" w:hAnsi="Times New Roman"/>
-          <w:sz w:val="28"/>
-          <w:szCs w:val="28"/>
-        </w:rPr>
-      </w:pPr>
-    </w:p>
-    <w:p>
-      <w:pPr>
-        <w:tabs>
-          <w:tab w:val="left" w:pos="1155"/>
-        </w:tabs>
-        <w:rPr>
-          <w:rFonts w:ascii="Times New Roman" w:hAnsi="Times New Roman"/>
-          <w:sz w:val="28"/>
-          <w:szCs w:val="28"/>
-        </w:rPr>
-      </w:pPr>
-      <w:r>
-        <w:rPr>
-          <w:rFonts w:ascii="Times New Roman" w:hAnsi="Times New Roman"/>
+        <w:ind w:left="360"/>
+        <w:rPr>
+          <w:noProof/>
+        </w:rPr>
+      </w:pPr>
+    </w:p>
+    <w:p>
+      <w:pPr>
+        <w:tabs>
+          <w:tab w:val="left" w:pos="1155"/>
+        </w:tabs>
+        <w:ind w:left="360"/>
+        <w:rPr>
+          <w:noProof/>
+        </w:rPr>
+      </w:pPr>
+    </w:p>
+    <w:p>
+      <w:pPr>
+        <w:tabs>
+          <w:tab w:val="left" w:pos="1155"/>
+        </w:tabs>
+        <w:ind w:left="360"/>
+        <w:rPr>
+          <w:noProof/>
+        </w:rPr>
+      </w:pPr>
+    </w:p>
+    <w:p>
+      <w:pPr>
+        <w:tabs>
+          <w:tab w:val="left" w:pos="1155"/>
+        </w:tabs>
+        <w:ind w:left="360"/>
+        <w:rPr>
+          <w:noProof/>
+        </w:rPr>
+      </w:pPr>
+    </w:p>
+    <w:p>
+      <w:pPr>
+        <w:tabs>
+          <w:tab w:val="left" w:pos="1155"/>
+        </w:tabs>
+        <w:ind w:left="360"/>
+        <w:rPr>
+          <w:noProof/>
+        </w:rPr>
+      </w:pPr>
+    </w:p>
+    <w:p>
+      <w:pPr>
+        <w:tabs>
+          <w:tab w:val="left" w:pos="1155"/>
+        </w:tabs>
+        <w:ind w:left="360"/>
+        <w:rPr>
+          <w:noProof/>
+        </w:rPr>
+      </w:pPr>
+    </w:p>
+    <w:p>
+      <w:pPr>
+        <w:tabs>
+          <w:tab w:val="left" w:pos="1155"/>
+        </w:tabs>
+        <w:ind w:left="360"/>
+        <w:rPr>
+          <w:rFonts w:ascii="Times New Roman" w:hAnsi="Times New Roman"/>
+          <w:noProof/>
+          <w:sz w:val="28"/>
+          <w:szCs w:val="28"/>
+        </w:rPr>
+      </w:pPr>
+      <w:r>
+        <w:rPr>
+          <w:rFonts w:ascii="Times New Roman" w:hAnsi="Times New Roman"/>
+          <w:noProof/>
           <w:sz w:val="28"/>
           <w:szCs w:val="28"/>
         </w:rPr>
         <w:lastRenderedPageBreak/>
+        <w:t>Напишемо</w:t>
+      </w:r>
+      <w:r>
+        <w:rPr>
+          <w:rFonts w:ascii="Times New Roman" w:hAnsi="Times New Roman"/>
+          <w:noProof/>
+          <w:sz w:val="28"/>
+          <w:szCs w:val="28"/>
+        </w:rPr>
+        <w:t xml:space="preserve"> функцію яка буде валідувати кожне окреме поле. Вона працює так: приймає в себе патерн, введені дані та ім’я класу (тобто саме те поле яке треба перевірити). Після цього робить перевірку, якщо валідація пройдена текст стану зеленем, якщо ні- червоним.</w:t>
+      </w:r>
+    </w:p>
+    <w:p>
+      <w:pPr>
+        <w:tabs>
+          <w:tab w:val="left" w:pos="1155"/>
+        </w:tabs>
+        <w:ind w:left="360"/>
+        <w:rPr>
+          <w:rFonts w:ascii="Times New Roman" w:hAnsi="Times New Roman"/>
+          <w:sz w:val="28"/>
+          <w:szCs w:val="28"/>
+        </w:rPr>
+      </w:pPr>
+      <w:r>
+        <w:rPr>
+          <w:noProof/>
+        </w:rPr>
         <w:drawing>
-          <wp:inline distT="0" distB="0" distL="0" distR="0" wp14:anchorId="093FED89" wp14:editId="4731E5FF">
-            <wp:extent cx="5958874" cy="8899281"/>
-            <wp:effectExtent l="0" t="0" r="3810" b="0"/>
-            <wp:docPr id="14" name="Рисунок 14"/>
+          <wp:inline distT="0" distB="0" distL="0" distR="0" wp14:anchorId="7AA29A5C" wp14:editId="60012DB2">
+            <wp:extent cx="4914900" cy="2169288"/>
+            <wp:effectExtent l="0" t="0" r="0" b="2540"/>
+            <wp:docPr id="2" name="Рисунок 14"/>
             <wp:cNvGraphicFramePr>
               <a:graphicFrameLocks xmlns:a="http://schemas.openxmlformats.org/drawingml/2006/main" noChangeAspect="1"/>
             </wp:cNvGraphicFramePr>
@@ -1677,14 +1655,14 @@
                     <pic:cNvPicPr/>
                   </pic:nvPicPr>
                   <pic:blipFill rotWithShape="1">
-                    <a:blip r:embed="rId11"/>
-                    <a:srcRect t="305"/>
+                    <a:blip r:embed="rId10"/>
+                    <a:srcRect t="74669" r="21523" b="2208"/>
                     <a:stretch/>
                   </pic:blipFill>
                   <pic:spPr bwMode="auto">
                     <a:xfrm>
                       <a:off x="0" y="0"/>
-                      <a:ext cx="5968790" cy="8914090"/>
+                      <a:ext cx="4924541" cy="2173543"/>
                     </a:xfrm>
                     <a:prstGeom prst="rect">
                       <a:avLst/>
@@ -1710,6 +1688,277 @@
         <w:tabs>
           <w:tab w:val="left" w:pos="1155"/>
         </w:tabs>
+        <w:ind w:left="360"/>
+        <w:rPr>
+          <w:noProof/>
+        </w:rPr>
+      </w:pPr>
+    </w:p>
+    <w:p>
+      <w:pPr>
+        <w:tabs>
+          <w:tab w:val="left" w:pos="1155"/>
+        </w:tabs>
+        <w:ind w:left="360"/>
+        <w:rPr>
+          <w:rFonts w:ascii="Times New Roman" w:hAnsi="Times New Roman"/>
+          <w:noProof/>
+          <w:sz w:val="28"/>
+          <w:szCs w:val="28"/>
+        </w:rPr>
+      </w:pPr>
+      <w:r>
+        <w:rPr>
+          <w:rFonts w:ascii="Times New Roman" w:hAnsi="Times New Roman"/>
+          <w:noProof/>
+          <w:sz w:val="28"/>
+          <w:szCs w:val="28"/>
+        </w:rPr>
+        <w:t>Після цього створимо функцію яка буде запускати перевірку для ко</w:t>
+      </w:r>
+      <w:r>
+        <w:rPr>
+          <w:rFonts w:ascii="Times New Roman" w:hAnsi="Times New Roman"/>
+          <w:noProof/>
+          <w:sz w:val="28"/>
+          <w:szCs w:val="28"/>
+        </w:rPr>
+        <w:t>ж</w:t>
+      </w:r>
+      <w:r>
+        <w:rPr>
+          <w:rFonts w:ascii="Times New Roman" w:hAnsi="Times New Roman"/>
+          <w:noProof/>
+          <w:sz w:val="28"/>
+          <w:szCs w:val="28"/>
+        </w:rPr>
+        <w:t>ного з полів</w:t>
+      </w:r>
+    </w:p>
+    <w:p>
+      <w:pPr>
+        <w:tabs>
+          <w:tab w:val="left" w:pos="1155"/>
+        </w:tabs>
+        <w:ind w:left="360"/>
+        <w:rPr>
+          <w:rFonts w:ascii="Times New Roman" w:hAnsi="Times New Roman"/>
+          <w:sz w:val="28"/>
+          <w:szCs w:val="28"/>
+        </w:rPr>
+      </w:pPr>
+      <w:r>
+        <w:rPr>
+          <w:noProof/>
+        </w:rPr>
+        <w:drawing>
+          <wp:inline distT="0" distB="0" distL="0" distR="0" wp14:anchorId="2424ED26" wp14:editId="61A9F5F3">
+            <wp:extent cx="5010150" cy="4130787"/>
+            <wp:effectExtent l="0" t="0" r="0" b="3175"/>
+            <wp:docPr id="4" name="Рисунок 14"/>
+            <wp:cNvGraphicFramePr>
+              <a:graphicFrameLocks xmlns:a="http://schemas.openxmlformats.org/drawingml/2006/main" noChangeAspect="1"/>
+            </wp:cNvGraphicFramePr>
+            <a:graphic xmlns:a="http://schemas.openxmlformats.org/drawingml/2006/main">
+              <a:graphicData uri="http://schemas.openxmlformats.org/drawingml/2006/picture">
+                <pic:pic xmlns:pic="http://schemas.openxmlformats.org/drawingml/2006/picture">
+                  <pic:nvPicPr>
+                    <pic:cNvPr id="1" name=""/>
+                    <pic:cNvPicPr/>
+                  </pic:nvPicPr>
+                  <pic:blipFill rotWithShape="1">
+                    <a:blip r:embed="rId10"/>
+                    <a:srcRect t="33703" r="27526" b="26405"/>
+                    <a:stretch/>
+                  </pic:blipFill>
+                  <pic:spPr bwMode="auto">
+                    <a:xfrm>
+                      <a:off x="0" y="0"/>
+                      <a:ext cx="5014913" cy="4134714"/>
+                    </a:xfrm>
+                    <a:prstGeom prst="rect">
+                      <a:avLst/>
+                    </a:prstGeom>
+                    <a:ln>
+                      <a:noFill/>
+                    </a:ln>
+                    <a:extLst>
+                      <a:ext uri="{53640926-AAD7-44D8-BBD7-CCE9431645EC}">
+                        <a14:shadowObscured xmlns:a14="http://schemas.microsoft.com/office/drawing/2010/main"/>
+                      </a:ext>
+                    </a:extLst>
+                  </pic:spPr>
+                </pic:pic>
+              </a:graphicData>
+            </a:graphic>
+          </wp:inline>
+        </w:drawing>
+      </w:r>
+    </w:p>
+    <w:p>
+      <w:pPr>
+        <w:tabs>
+          <w:tab w:val="left" w:pos="1155"/>
+        </w:tabs>
+        <w:ind w:left="360"/>
+        <w:rPr>
+          <w:noProof/>
+        </w:rPr>
+      </w:pPr>
+    </w:p>
+    <w:p>
+      <w:pPr>
+        <w:tabs>
+          <w:tab w:val="left" w:pos="1155"/>
+        </w:tabs>
+        <w:rPr>
+          <w:rFonts w:ascii="Times New Roman" w:hAnsi="Times New Roman"/>
+          <w:noProof/>
+          <w:sz w:val="28"/>
+          <w:szCs w:val="28"/>
+        </w:rPr>
+      </w:pPr>
+    </w:p>
+    <w:p>
+      <w:pPr>
+        <w:tabs>
+          <w:tab w:val="left" w:pos="1155"/>
+        </w:tabs>
+        <w:rPr>
+          <w:rFonts w:ascii="Times New Roman" w:hAnsi="Times New Roman"/>
+          <w:noProof/>
+          <w:sz w:val="28"/>
+          <w:szCs w:val="28"/>
+        </w:rPr>
+      </w:pPr>
+      <w:r>
+        <w:rPr>
+          <w:rFonts w:ascii="Times New Roman" w:hAnsi="Times New Roman"/>
+          <w:noProof/>
+          <w:sz w:val="28"/>
+          <w:szCs w:val="28"/>
+        </w:rPr>
+        <w:lastRenderedPageBreak/>
+        <w:t xml:space="preserve">Крім того додамо обробку кнопки підвтердити та зміну кольору н ачорний при повторному введені. Тут використовуємо метод массиву </w:t>
+      </w:r>
+      <w:r>
+        <w:rPr>
+          <w:rFonts w:ascii="Times New Roman" w:hAnsi="Times New Roman"/>
+          <w:noProof/>
+          <w:sz w:val="28"/>
+          <w:szCs w:val="28"/>
+          <w:lang w:val="ru-RU"/>
+        </w:rPr>
+        <w:t>.</w:t>
+      </w:r>
+      <w:r>
+        <w:rPr>
+          <w:rFonts w:ascii="Times New Roman" w:hAnsi="Times New Roman"/>
+          <w:noProof/>
+          <w:sz w:val="28"/>
+          <w:szCs w:val="28"/>
+          <w:lang w:val="en-US"/>
+        </w:rPr>
+        <w:t>forEach</w:t>
+      </w:r>
+      <w:r>
+        <w:rPr>
+          <w:rFonts w:ascii="Times New Roman" w:hAnsi="Times New Roman"/>
+          <w:noProof/>
+          <w:sz w:val="28"/>
+          <w:szCs w:val="28"/>
+          <w:lang w:val="ru-RU"/>
+        </w:rPr>
+        <w:t xml:space="preserve">() щоб </w:t>
+      </w:r>
+      <w:r>
+        <w:rPr>
+          <w:rFonts w:ascii="Times New Roman" w:hAnsi="Times New Roman"/>
+          <w:noProof/>
+          <w:sz w:val="28"/>
+          <w:szCs w:val="28"/>
+          <w:lang w:val="ru-RU"/>
+        </w:rPr>
+        <w:t>пробіжатися по всім полям та змінити колір там де був клік</w:t>
+      </w:r>
+    </w:p>
+    <w:p>
+      <w:pPr>
+        <w:tabs>
+          <w:tab w:val="left" w:pos="1155"/>
+        </w:tabs>
+        <w:ind w:left="360"/>
+        <w:rPr>
+          <w:rFonts w:ascii="Times New Roman" w:hAnsi="Times New Roman"/>
+          <w:sz w:val="28"/>
+          <w:szCs w:val="28"/>
+        </w:rPr>
+      </w:pPr>
+      <w:r>
+        <w:rPr>
+          <w:noProof/>
+        </w:rPr>
+        <w:drawing>
+          <wp:inline distT="0" distB="0" distL="0" distR="0" wp14:anchorId="1AA85862" wp14:editId="5DD86028">
+            <wp:extent cx="5104062" cy="2336800"/>
+            <wp:effectExtent l="0" t="0" r="1905" b="6350"/>
+            <wp:docPr id="3" name="Рисунок 14"/>
+            <wp:cNvGraphicFramePr>
+              <a:graphicFrameLocks xmlns:a="http://schemas.openxmlformats.org/drawingml/2006/main" noChangeAspect="1"/>
+            </wp:cNvGraphicFramePr>
+            <a:graphic xmlns:a="http://schemas.openxmlformats.org/drawingml/2006/main">
+              <a:graphicData uri="http://schemas.openxmlformats.org/drawingml/2006/picture">
+                <pic:pic xmlns:pic="http://schemas.openxmlformats.org/drawingml/2006/picture">
+                  <pic:nvPicPr>
+                    <pic:cNvPr id="1" name=""/>
+                    <pic:cNvPicPr/>
+                  </pic:nvPicPr>
+                  <pic:blipFill rotWithShape="1">
+                    <a:blip r:embed="rId10"/>
+                    <a:srcRect t="13365" r="37894" b="67652"/>
+                    <a:stretch/>
+                  </pic:blipFill>
+                  <pic:spPr bwMode="auto">
+                    <a:xfrm>
+                      <a:off x="0" y="0"/>
+                      <a:ext cx="5113098" cy="2340937"/>
+                    </a:xfrm>
+                    <a:prstGeom prst="rect">
+                      <a:avLst/>
+                    </a:prstGeom>
+                    <a:ln>
+                      <a:noFill/>
+                    </a:ln>
+                    <a:extLst>
+                      <a:ext uri="{53640926-AAD7-44D8-BBD7-CCE9431645EC}">
+                        <a14:shadowObscured xmlns:a14="http://schemas.microsoft.com/office/drawing/2010/main"/>
+                      </a:ext>
+                    </a:extLst>
+                  </pic:spPr>
+                </pic:pic>
+              </a:graphicData>
+            </a:graphic>
+          </wp:inline>
+        </w:drawing>
+      </w:r>
+    </w:p>
+    <w:p>
+      <w:pPr>
+        <w:tabs>
+          <w:tab w:val="left" w:pos="1155"/>
+        </w:tabs>
+        <w:rPr>
+          <w:rFonts w:ascii="Times New Roman" w:hAnsi="Times New Roman"/>
+          <w:sz w:val="28"/>
+          <w:szCs w:val="28"/>
+        </w:rPr>
+      </w:pPr>
+    </w:p>
+    <w:p>
+      <w:pPr>
+        <w:tabs>
+          <w:tab w:val="left" w:pos="1155"/>
+        </w:tabs>
         <w:rPr>
           <w:rFonts w:ascii="Times New Roman" w:hAnsi="Times New Roman"/>
           <w:sz w:val="28"/>
@@ -1738,7 +1987,6 @@
           <w:sz w:val="28"/>
           <w:szCs w:val="28"/>
         </w:rPr>
-        <w:lastRenderedPageBreak/>
         <w:t>Протестуємо програму:</w:t>
       </w:r>
     </w:p>
@@ -1776,6 +2024,7 @@
       <w:r>
         <w:rPr>
           <w:rFonts w:ascii="Times New Roman" w:hAnsi="Times New Roman"/>
+          <w:noProof/>
           <w:sz w:val="28"/>
           <w:szCs w:val="28"/>
         </w:rPr>
@@ -1795,7 +2044,7 @@
                     <pic:cNvPicPr/>
                   </pic:nvPicPr>
                   <pic:blipFill>
-                    <a:blip r:embed="rId12"/>
+                    <a:blip r:embed="rId11"/>
                     <a:stretch>
                       <a:fillRect/>
                     </a:stretch>
@@ -1827,12 +2076,73 @@
           <w:szCs w:val="28"/>
         </w:rPr>
       </w:pPr>
-      <w:r>
-        <w:rPr>
-          <w:rFonts w:ascii="Times New Roman" w:hAnsi="Times New Roman"/>
-          <w:sz w:val="28"/>
-          <w:szCs w:val="28"/>
-        </w:rPr>
+    </w:p>
+    <w:p>
+      <w:pPr>
+        <w:tabs>
+          <w:tab w:val="left" w:pos="1155"/>
+        </w:tabs>
+        <w:rPr>
+          <w:rFonts w:ascii="Times New Roman" w:hAnsi="Times New Roman"/>
+          <w:sz w:val="28"/>
+          <w:szCs w:val="28"/>
+        </w:rPr>
+      </w:pPr>
+    </w:p>
+    <w:p>
+      <w:pPr>
+        <w:tabs>
+          <w:tab w:val="left" w:pos="1155"/>
+        </w:tabs>
+        <w:rPr>
+          <w:rFonts w:ascii="Times New Roman" w:hAnsi="Times New Roman"/>
+          <w:sz w:val="28"/>
+          <w:szCs w:val="28"/>
+        </w:rPr>
+      </w:pPr>
+    </w:p>
+    <w:p>
+      <w:pPr>
+        <w:tabs>
+          <w:tab w:val="left" w:pos="1155"/>
+        </w:tabs>
+        <w:rPr>
+          <w:rFonts w:ascii="Times New Roman" w:hAnsi="Times New Roman"/>
+          <w:sz w:val="28"/>
+          <w:szCs w:val="28"/>
+        </w:rPr>
+      </w:pPr>
+    </w:p>
+    <w:p>
+      <w:pPr>
+        <w:tabs>
+          <w:tab w:val="left" w:pos="1155"/>
+        </w:tabs>
+        <w:rPr>
+          <w:rFonts w:ascii="Times New Roman" w:hAnsi="Times New Roman"/>
+          <w:sz w:val="28"/>
+          <w:szCs w:val="28"/>
+        </w:rPr>
+      </w:pPr>
+    </w:p>
+    <w:p>
+      <w:pPr>
+        <w:tabs>
+          <w:tab w:val="left" w:pos="1155"/>
+        </w:tabs>
+        <w:rPr>
+          <w:rFonts w:ascii="Times New Roman" w:hAnsi="Times New Roman"/>
+          <w:sz w:val="28"/>
+          <w:szCs w:val="28"/>
+        </w:rPr>
+      </w:pPr>
+      <w:r>
+        <w:rPr>
+          <w:rFonts w:ascii="Times New Roman" w:hAnsi="Times New Roman"/>
+          <w:sz w:val="28"/>
+          <w:szCs w:val="28"/>
+        </w:rPr>
+        <w:lastRenderedPageBreak/>
         <w:t>2) Тепер навпаки,</w:t>
       </w:r>
       <w:r>
@@ -1858,6 +2168,7 @@
       <w:r>
         <w:rPr>
           <w:rFonts w:ascii="Times New Roman" w:hAnsi="Times New Roman"/>
+          <w:noProof/>
           <w:sz w:val="28"/>
           <w:szCs w:val="28"/>
         </w:rPr>
@@ -1877,7 +2188,7 @@
                     <pic:cNvPicPr/>
                   </pic:nvPicPr>
                   <pic:blipFill rotWithShape="1">
-                    <a:blip r:embed="rId13"/>
+                    <a:blip r:embed="rId12"/>
                     <a:srcRect t="810" b="1"/>
                     <a:stretch/>
                   </pic:blipFill>
@@ -1936,73 +2247,13 @@
           <w:szCs w:val="28"/>
         </w:rPr>
       </w:pPr>
-    </w:p>
-    <w:p>
-      <w:pPr>
-        <w:tabs>
-          <w:tab w:val="left" w:pos="1155"/>
-        </w:tabs>
-        <w:rPr>
-          <w:rFonts w:ascii="Times New Roman" w:hAnsi="Times New Roman"/>
-          <w:sz w:val="28"/>
-          <w:szCs w:val="28"/>
-        </w:rPr>
-      </w:pPr>
-    </w:p>
-    <w:p>
-      <w:pPr>
-        <w:tabs>
-          <w:tab w:val="left" w:pos="1155"/>
-        </w:tabs>
-        <w:rPr>
-          <w:rFonts w:ascii="Times New Roman" w:hAnsi="Times New Roman"/>
-          <w:sz w:val="28"/>
-          <w:szCs w:val="28"/>
-        </w:rPr>
-      </w:pPr>
-    </w:p>
-    <w:p>
-      <w:pPr>
-        <w:tabs>
-          <w:tab w:val="left" w:pos="1155"/>
-        </w:tabs>
-        <w:rPr>
-          <w:rFonts w:ascii="Times New Roman" w:hAnsi="Times New Roman"/>
-          <w:sz w:val="28"/>
-          <w:szCs w:val="28"/>
-        </w:rPr>
-      </w:pPr>
-    </w:p>
-    <w:p>
-      <w:pPr>
-        <w:tabs>
-          <w:tab w:val="left" w:pos="1155"/>
-        </w:tabs>
-        <w:rPr>
-          <w:rFonts w:ascii="Times New Roman" w:hAnsi="Times New Roman"/>
-          <w:sz w:val="28"/>
-          <w:szCs w:val="28"/>
-        </w:rPr>
-      </w:pPr>
-    </w:p>
-    <w:p>
-      <w:pPr>
-        <w:tabs>
-          <w:tab w:val="left" w:pos="1155"/>
-        </w:tabs>
-        <w:rPr>
-          <w:rFonts w:ascii="Times New Roman" w:hAnsi="Times New Roman"/>
-          <w:sz w:val="28"/>
-          <w:szCs w:val="28"/>
-        </w:rPr>
-      </w:pPr>
-      <w:r>
-        <w:rPr>
-          <w:rFonts w:ascii="Times New Roman" w:hAnsi="Times New Roman"/>
-          <w:sz w:val="28"/>
-          <w:szCs w:val="28"/>
-        </w:rPr>
-        <w:lastRenderedPageBreak/>
+      <w:r>
+        <w:rPr>
+          <w:rFonts w:ascii="Times New Roman" w:hAnsi="Times New Roman"/>
+          <w:noProof/>
+          <w:sz w:val="28"/>
+          <w:szCs w:val="28"/>
+        </w:rPr>
         <w:drawing>
           <wp:inline distT="0" distB="0" distL="0" distR="0" wp14:anchorId="0A723C9F" wp14:editId="151B650B">
             <wp:extent cx="5622202" cy="3148011"/>
@@ -2019,7 +2270,7 @@
                     <pic:cNvPicPr/>
                   </pic:nvPicPr>
                   <pic:blipFill rotWithShape="1">
-                    <a:blip r:embed="rId14"/>
+                    <a:blip r:embed="rId13"/>
                     <a:srcRect t="944"/>
                     <a:stretch/>
                   </pic:blipFill>
@@ -2090,12 +2341,37 @@
           <w:szCs w:val="28"/>
         </w:rPr>
       </w:pPr>
-      <w:r>
-        <w:rPr>
-          <w:rFonts w:ascii="Times New Roman" w:hAnsi="Times New Roman"/>
-          <w:sz w:val="28"/>
-          <w:szCs w:val="28"/>
-        </w:rPr>
+    </w:p>
+    <w:p>
+      <w:pPr>
+        <w:tabs>
+          <w:tab w:val="left" w:pos="1155"/>
+        </w:tabs>
+        <w:rPr>
+          <w:rFonts w:ascii="Times New Roman" w:hAnsi="Times New Roman"/>
+          <w:sz w:val="28"/>
+          <w:szCs w:val="28"/>
+        </w:rPr>
+      </w:pPr>
+    </w:p>
+    <w:p>
+      <w:pPr>
+        <w:tabs>
+          <w:tab w:val="left" w:pos="1155"/>
+        </w:tabs>
+        <w:rPr>
+          <w:rFonts w:ascii="Times New Roman" w:hAnsi="Times New Roman"/>
+          <w:sz w:val="28"/>
+          <w:szCs w:val="28"/>
+        </w:rPr>
+      </w:pPr>
+      <w:r>
+        <w:rPr>
+          <w:rFonts w:ascii="Times New Roman" w:hAnsi="Times New Roman"/>
+          <w:sz w:val="28"/>
+          <w:szCs w:val="28"/>
+        </w:rPr>
+        <w:lastRenderedPageBreak/>
         <w:t>3) Введемо всі правильні варіанти та впевнемося що у віконці праворуч відображатиметься тільки одна відповідь для кожного поля, як і повинно бути.</w:t>
       </w:r>
     </w:p>
@@ -2113,6 +2389,7 @@
       <w:r>
         <w:rPr>
           <w:rFonts w:ascii="Times New Roman" w:hAnsi="Times New Roman"/>
+          <w:noProof/>
           <w:sz w:val="28"/>
           <w:szCs w:val="28"/>
         </w:rPr>
@@ -2132,7 +2409,7 @@
                     <pic:cNvPicPr/>
                   </pic:nvPicPr>
                   <pic:blipFill rotWithShape="1">
-                    <a:blip r:embed="rId15"/>
+                    <a:blip r:embed="rId14"/>
                     <a:srcRect t="1209"/>
                     <a:stretch/>
                   </pic:blipFill>
@@ -2179,30 +2456,6 @@
         </w:tabs>
         <w:rPr>
           <w:rFonts w:ascii="Times New Roman" w:hAnsi="Times New Roman"/>
-          <w:sz w:val="28"/>
-          <w:szCs w:val="28"/>
-        </w:rPr>
-      </w:pPr>
-    </w:p>
-    <w:p>
-      <w:pPr>
-        <w:tabs>
-          <w:tab w:val="left" w:pos="1155"/>
-        </w:tabs>
-        <w:rPr>
-          <w:rFonts w:ascii="Times New Roman" w:hAnsi="Times New Roman"/>
-          <w:sz w:val="28"/>
-          <w:szCs w:val="28"/>
-        </w:rPr>
-      </w:pPr>
-    </w:p>
-    <w:p>
-      <w:pPr>
-        <w:tabs>
-          <w:tab w:val="left" w:pos="1155"/>
-        </w:tabs>
-        <w:rPr>
-          <w:rFonts w:ascii="Times New Roman" w:hAnsi="Times New Roman"/>
           <w:b/>
           <w:bCs/>
           <w:sz w:val="28"/>
@@ -2217,70 +2470,231 @@
           <w:sz w:val="28"/>
           <w:szCs w:val="28"/>
         </w:rPr>
+        <w:t>Завдання 2</w:t>
+      </w:r>
+    </w:p>
+    <w:p>
+      <w:pPr>
+        <w:tabs>
+          <w:tab w:val="left" w:pos="1155"/>
+        </w:tabs>
+        <w:rPr>
+          <w:rFonts w:ascii="Times New Roman" w:hAnsi="Times New Roman"/>
+          <w:sz w:val="28"/>
+          <w:szCs w:val="28"/>
+        </w:rPr>
+      </w:pPr>
+      <w:r>
+        <w:rPr>
+          <w:rFonts w:ascii="Times New Roman" w:hAnsi="Times New Roman"/>
+          <w:sz w:val="28"/>
+          <w:szCs w:val="28"/>
+        </w:rPr>
+        <w:t>1)</w:t>
+      </w:r>
+      <w:r>
+        <w:rPr>
+          <w:rFonts w:ascii="Times New Roman" w:hAnsi="Times New Roman"/>
+          <w:sz w:val="28"/>
+          <w:szCs w:val="28"/>
+        </w:rPr>
+        <w:t xml:space="preserve"> Створимо базову структуру матриці 6 на 6</w:t>
+      </w:r>
+      <w:r>
+        <w:rPr>
+          <w:rFonts w:ascii="Times New Roman" w:hAnsi="Times New Roman"/>
+          <w:sz w:val="28"/>
+          <w:szCs w:val="28"/>
+        </w:rPr>
+        <w:t>. Зробимо це таблицею за допомогою шести таких блоків</w:t>
+      </w:r>
+    </w:p>
+    <w:p>
+      <w:pPr>
+        <w:tabs>
+          <w:tab w:val="left" w:pos="1155"/>
+        </w:tabs>
+        <w:rPr>
+          <w:rFonts w:ascii="Times New Roman" w:hAnsi="Times New Roman"/>
+          <w:sz w:val="28"/>
+          <w:szCs w:val="28"/>
+        </w:rPr>
+      </w:pPr>
+      <w:r>
+        <w:rPr>
+          <w:rFonts w:ascii="Times New Roman" w:hAnsi="Times New Roman"/>
+          <w:noProof/>
+          <w:sz w:val="28"/>
+          <w:szCs w:val="28"/>
+        </w:rPr>
+        <w:drawing>
+          <wp:inline distT="0" distB="0" distL="0" distR="0" wp14:anchorId="2408DB23" wp14:editId="0BC71DE4">
+            <wp:extent cx="3331266" cy="1898650"/>
+            <wp:effectExtent l="0" t="0" r="2540" b="6350"/>
+            <wp:docPr id="19" name="Рисунок 19"/>
+            <wp:cNvGraphicFramePr>
+              <a:graphicFrameLocks xmlns:a="http://schemas.openxmlformats.org/drawingml/2006/main" noChangeAspect="1"/>
+            </wp:cNvGraphicFramePr>
+            <a:graphic xmlns:a="http://schemas.openxmlformats.org/drawingml/2006/main">
+              <a:graphicData uri="http://schemas.openxmlformats.org/drawingml/2006/picture">
+                <pic:pic xmlns:pic="http://schemas.openxmlformats.org/drawingml/2006/picture">
+                  <pic:nvPicPr>
+                    <pic:cNvPr id="1" name=""/>
+                    <pic:cNvPicPr/>
+                  </pic:nvPicPr>
+                  <pic:blipFill rotWithShape="1">
+                    <a:blip r:embed="rId15"/>
+                    <a:srcRect t="14707" r="49950" b="72591"/>
+                    <a:stretch/>
+                  </pic:blipFill>
+                  <pic:spPr bwMode="auto">
+                    <a:xfrm>
+                      <a:off x="0" y="0"/>
+                      <a:ext cx="3367478" cy="1919289"/>
+                    </a:xfrm>
+                    <a:prstGeom prst="rect">
+                      <a:avLst/>
+                    </a:prstGeom>
+                    <a:ln>
+                      <a:noFill/>
+                    </a:ln>
+                    <a:extLst>
+                      <a:ext uri="{53640926-AAD7-44D8-BBD7-CCE9431645EC}">
+                        <a14:shadowObscured xmlns:a14="http://schemas.microsoft.com/office/drawing/2010/main"/>
+                      </a:ext>
+                    </a:extLst>
+                  </pic:spPr>
+                </pic:pic>
+              </a:graphicData>
+            </a:graphic>
+          </wp:inline>
+        </w:drawing>
+      </w:r>
+    </w:p>
+    <w:p>
+      <w:pPr>
+        <w:tabs>
+          <w:tab w:val="left" w:pos="1155"/>
+        </w:tabs>
+        <w:rPr>
+          <w:rFonts w:ascii="Times New Roman" w:hAnsi="Times New Roman"/>
+          <w:sz w:val="28"/>
+          <w:szCs w:val="28"/>
+        </w:rPr>
+      </w:pPr>
+    </w:p>
+    <w:p>
+      <w:pPr>
+        <w:tabs>
+          <w:tab w:val="left" w:pos="1155"/>
+        </w:tabs>
+        <w:rPr>
+          <w:rFonts w:ascii="Times New Roman" w:hAnsi="Times New Roman"/>
+          <w:sz w:val="28"/>
+          <w:szCs w:val="28"/>
+        </w:rPr>
+      </w:pPr>
+    </w:p>
+    <w:p>
+      <w:pPr>
+        <w:tabs>
+          <w:tab w:val="left" w:pos="1155"/>
+        </w:tabs>
+        <w:rPr>
+          <w:rFonts w:ascii="Times New Roman" w:hAnsi="Times New Roman"/>
+          <w:sz w:val="28"/>
+          <w:szCs w:val="28"/>
+        </w:rPr>
+      </w:pPr>
+    </w:p>
+    <w:p>
+      <w:pPr>
+        <w:tabs>
+          <w:tab w:val="left" w:pos="1155"/>
+        </w:tabs>
+        <w:rPr>
+          <w:rFonts w:ascii="Times New Roman" w:hAnsi="Times New Roman"/>
+          <w:sz w:val="28"/>
+          <w:szCs w:val="28"/>
+        </w:rPr>
+      </w:pPr>
+    </w:p>
+    <w:p>
+      <w:pPr>
+        <w:tabs>
+          <w:tab w:val="left" w:pos="1155"/>
+        </w:tabs>
+        <w:rPr>
+          <w:rFonts w:ascii="Times New Roman" w:hAnsi="Times New Roman"/>
+          <w:sz w:val="28"/>
+          <w:szCs w:val="28"/>
+        </w:rPr>
+      </w:pPr>
+    </w:p>
+    <w:p>
+      <w:pPr>
+        <w:tabs>
+          <w:tab w:val="left" w:pos="1155"/>
+        </w:tabs>
+        <w:rPr>
+          <w:rFonts w:ascii="Times New Roman" w:hAnsi="Times New Roman"/>
+          <w:sz w:val="28"/>
+          <w:szCs w:val="28"/>
+        </w:rPr>
+      </w:pPr>
+    </w:p>
+    <w:p>
+      <w:pPr>
+        <w:tabs>
+          <w:tab w:val="left" w:pos="1155"/>
+        </w:tabs>
+        <w:rPr>
+          <w:rFonts w:ascii="Times New Roman" w:hAnsi="Times New Roman"/>
+          <w:sz w:val="28"/>
+          <w:szCs w:val="28"/>
+        </w:rPr>
+      </w:pPr>
+      <w:r>
+        <w:rPr>
+          <w:rFonts w:ascii="Times New Roman" w:hAnsi="Times New Roman"/>
+          <w:sz w:val="28"/>
+          <w:szCs w:val="28"/>
+        </w:rPr>
         <w:lastRenderedPageBreak/>
-        <w:t xml:space="preserve">Завдання </w:t>
-      </w:r>
-      <w:r>
-        <w:rPr>
-          <w:rFonts w:ascii="Times New Roman" w:hAnsi="Times New Roman"/>
-          <w:b/>
-          <w:bCs/>
-          <w:sz w:val="28"/>
-          <w:szCs w:val="28"/>
-        </w:rPr>
-        <w:t>2</w:t>
-      </w:r>
-    </w:p>
-    <w:p>
-      <w:pPr>
-        <w:tabs>
-          <w:tab w:val="left" w:pos="1155"/>
-        </w:tabs>
-        <w:rPr>
-          <w:rFonts w:ascii="Times New Roman" w:hAnsi="Times New Roman"/>
-          <w:sz w:val="28"/>
-          <w:szCs w:val="28"/>
-        </w:rPr>
-      </w:pPr>
-      <w:r>
-        <w:rPr>
-          <w:rFonts w:ascii="Times New Roman" w:hAnsi="Times New Roman"/>
-          <w:sz w:val="28"/>
-          <w:szCs w:val="28"/>
-        </w:rPr>
-        <w:t>1)</w:t>
-      </w:r>
-      <w:r>
-        <w:rPr>
-          <w:rFonts w:ascii="Times New Roman" w:hAnsi="Times New Roman"/>
-          <w:sz w:val="28"/>
-          <w:szCs w:val="28"/>
-        </w:rPr>
-        <w:t xml:space="preserve"> Створимо базову структуру матриці 6 на 6</w:t>
-      </w:r>
-    </w:p>
-    <w:p>
-      <w:pPr>
-        <w:tabs>
-          <w:tab w:val="left" w:pos="1155"/>
-        </w:tabs>
-        <w:rPr>
-          <w:rFonts w:ascii="Times New Roman" w:hAnsi="Times New Roman"/>
-          <w:sz w:val="28"/>
-          <w:szCs w:val="28"/>
-        </w:rPr>
-      </w:pPr>
-      <w:r>
-        <w:rPr>
-          <w:rFonts w:ascii="Times New Roman" w:hAnsi="Times New Roman"/>
+        <w:t>2) Напишемо скрипт який буде заповнювати таблицю числами від 1 до 36</w:t>
+      </w:r>
+      <w:r>
+        <w:rPr>
+          <w:rFonts w:ascii="Times New Roman" w:hAnsi="Times New Roman"/>
+          <w:sz w:val="28"/>
+          <w:szCs w:val="28"/>
+        </w:rPr>
+        <w:t>. Пишемо і-1 бо індекси масиву починаються з нуля, а ми хочему числа від 1 до 36</w:t>
+      </w:r>
+    </w:p>
+    <w:p>
+      <w:pPr>
+        <w:tabs>
+          <w:tab w:val="left" w:pos="1155"/>
+        </w:tabs>
+        <w:rPr>
+          <w:rFonts w:ascii="Times New Roman" w:hAnsi="Times New Roman"/>
+          <w:sz w:val="28"/>
+          <w:szCs w:val="28"/>
+        </w:rPr>
+      </w:pPr>
+      <w:r>
+        <w:rPr>
+          <w:rFonts w:ascii="Times New Roman" w:hAnsi="Times New Roman"/>
+          <w:noProof/>
           <w:sz w:val="28"/>
           <w:szCs w:val="28"/>
         </w:rPr>
         <w:drawing>
-          <wp:inline distT="0" distB="0" distL="0" distR="0" wp14:anchorId="2408DB23" wp14:editId="4830FD5C">
-            <wp:extent cx="3806982" cy="8549279"/>
-            <wp:effectExtent l="0" t="0" r="3175" b="4445"/>
-            <wp:docPr id="19" name="Рисунок 19"/>
+          <wp:inline distT="0" distB="0" distL="0" distR="0" wp14:anchorId="7E12B406" wp14:editId="35DCF411">
+            <wp:extent cx="5391150" cy="1614752"/>
+            <wp:effectExtent l="0" t="0" r="0" b="5080"/>
+            <wp:docPr id="20" name="Рисунок 20"/>
             <wp:cNvGraphicFramePr>
               <a:graphicFrameLocks xmlns:a="http://schemas.openxmlformats.org/drawingml/2006/main" noChangeAspect="1"/>
             </wp:cNvGraphicFramePr>
@@ -2300,7 +2714,7 @@
                   <pic:spPr>
                     <a:xfrm>
                       <a:off x="0" y="0"/>
-                      <a:ext cx="3836031" cy="8614514"/>
+                      <a:ext cx="5404272" cy="1618682"/>
                     </a:xfrm>
                     <a:prstGeom prst="rect">
                       <a:avLst/>
@@ -2324,38 +2738,156 @@
           <w:szCs w:val="28"/>
         </w:rPr>
       </w:pPr>
-      <w:r>
-        <w:rPr>
-          <w:rFonts w:ascii="Times New Roman" w:hAnsi="Times New Roman"/>
-          <w:sz w:val="28"/>
-          <w:szCs w:val="28"/>
-        </w:rPr>
-        <w:lastRenderedPageBreak/>
-        <w:t>2) Напишемо скрипт який буде заповнювати таблицю числами від 1 до 36</w:t>
-      </w:r>
-    </w:p>
-    <w:p>
-      <w:pPr>
-        <w:tabs>
-          <w:tab w:val="left" w:pos="1155"/>
-        </w:tabs>
-        <w:rPr>
-          <w:rFonts w:ascii="Times New Roman" w:hAnsi="Times New Roman"/>
-          <w:sz w:val="28"/>
-          <w:szCs w:val="28"/>
-        </w:rPr>
-      </w:pPr>
-      <w:r>
-        <w:rPr>
-          <w:rFonts w:ascii="Times New Roman" w:hAnsi="Times New Roman"/>
+    </w:p>
+    <w:p>
+      <w:pPr>
+        <w:tabs>
+          <w:tab w:val="left" w:pos="1155"/>
+        </w:tabs>
+        <w:rPr>
+          <w:rFonts w:ascii="Times New Roman" w:hAnsi="Times New Roman"/>
+          <w:sz w:val="28"/>
+          <w:szCs w:val="28"/>
+          <w:lang w:val="ru-RU"/>
+        </w:rPr>
+      </w:pPr>
+      <w:r>
+        <w:rPr>
+          <w:rFonts w:ascii="Times New Roman" w:hAnsi="Times New Roman"/>
+          <w:sz w:val="28"/>
+          <w:szCs w:val="28"/>
+        </w:rPr>
+        <w:t xml:space="preserve">3) Додамо скрипт який буде зафарбовувати клітинку номер 34 </w:t>
+      </w:r>
+      <w:r>
+        <w:rPr>
+          <w:rFonts w:ascii="Times New Roman" w:hAnsi="Times New Roman"/>
+          <w:sz w:val="28"/>
+          <w:szCs w:val="28"/>
+          <w:lang w:val="ru-RU"/>
+        </w:rPr>
+        <w:t xml:space="preserve">у рандомний </w:t>
+      </w:r>
+      <w:r>
+        <w:rPr>
+          <w:rFonts w:ascii="Times New Roman" w:hAnsi="Times New Roman"/>
+          <w:sz w:val="28"/>
+          <w:szCs w:val="28"/>
+        </w:rPr>
+        <w:t>колір при наведенні</w:t>
+      </w:r>
+      <w:r>
+        <w:rPr>
+          <w:rFonts w:ascii="Times New Roman" w:hAnsi="Times New Roman"/>
+          <w:sz w:val="28"/>
+          <w:szCs w:val="28"/>
+        </w:rPr>
+        <w:t xml:space="preserve">. Рандомний колір створюємо за допомогою конкатинації рядків а також методів </w:t>
+      </w:r>
+      <w:r>
+        <w:rPr>
+          <w:rFonts w:ascii="Times New Roman" w:hAnsi="Times New Roman"/>
+          <w:sz w:val="28"/>
+          <w:szCs w:val="28"/>
+          <w:lang w:val="en-US"/>
+        </w:rPr>
+        <w:t>random</w:t>
+      </w:r>
+      <w:r>
+        <w:rPr>
+          <w:rFonts w:ascii="Times New Roman" w:hAnsi="Times New Roman"/>
+          <w:sz w:val="28"/>
+          <w:szCs w:val="28"/>
+          <w:lang w:val="ru-RU"/>
+        </w:rPr>
+        <w:t>(для випадкового числа)</w:t>
+      </w:r>
+      <w:r>
+        <w:rPr>
+          <w:rFonts w:ascii="Times New Roman" w:hAnsi="Times New Roman"/>
+          <w:sz w:val="28"/>
+          <w:szCs w:val="28"/>
+          <w:lang w:val="ru-RU"/>
+        </w:rPr>
+        <w:t xml:space="preserve"> </w:t>
+      </w:r>
+      <w:r>
+        <w:rPr>
+          <w:rFonts w:ascii="Times New Roman" w:hAnsi="Times New Roman"/>
+          <w:sz w:val="28"/>
+          <w:szCs w:val="28"/>
+          <w:lang w:val="ru-RU"/>
+        </w:rPr>
+        <w:t xml:space="preserve">та </w:t>
+      </w:r>
+      <w:r>
+        <w:rPr>
+          <w:rFonts w:ascii="Times New Roman" w:hAnsi="Times New Roman"/>
+          <w:sz w:val="28"/>
+          <w:szCs w:val="28"/>
+          <w:lang w:val="en-US"/>
+        </w:rPr>
+        <w:t>floor</w:t>
+      </w:r>
+      <w:r>
+        <w:rPr>
+          <w:rFonts w:ascii="Times New Roman" w:hAnsi="Times New Roman"/>
+          <w:sz w:val="28"/>
+          <w:szCs w:val="28"/>
+          <w:lang w:val="ru-RU"/>
+        </w:rPr>
+        <w:t xml:space="preserve"> (для округлення до меншого) з б</w:t>
+      </w:r>
+      <w:r>
+        <w:rPr>
+          <w:rFonts w:ascii="Times New Roman" w:hAnsi="Times New Roman"/>
+          <w:sz w:val="28"/>
+          <w:szCs w:val="28"/>
+        </w:rPr>
+        <w:t xml:space="preserve">ібліотеки </w:t>
+      </w:r>
+      <w:r>
+        <w:rPr>
+          <w:rFonts w:ascii="Times New Roman" w:hAnsi="Times New Roman"/>
+          <w:sz w:val="28"/>
+          <w:szCs w:val="28"/>
+          <w:lang w:val="en-US"/>
+        </w:rPr>
+        <w:t>Math</w:t>
+      </w:r>
+      <w:r>
+        <w:rPr>
+          <w:rFonts w:ascii="Times New Roman" w:hAnsi="Times New Roman"/>
+          <w:sz w:val="28"/>
+          <w:szCs w:val="28"/>
+          <w:lang w:val="ru-RU"/>
+        </w:rPr>
+        <w:t>.</w:t>
+      </w:r>
+    </w:p>
+    <w:p>
+      <w:pPr>
+        <w:tabs>
+          <w:tab w:val="left" w:pos="1155"/>
+        </w:tabs>
+        <w:rPr>
+          <w:rFonts w:ascii="Times New Roman" w:hAnsi="Times New Roman"/>
+          <w:sz w:val="28"/>
+          <w:szCs w:val="28"/>
+        </w:rPr>
+      </w:pPr>
+      <w:r>
+        <w:rPr>
+          <w:rFonts w:ascii="Times New Roman" w:hAnsi="Times New Roman"/>
+          <w:noProof/>
           <w:sz w:val="28"/>
           <w:szCs w:val="28"/>
         </w:rPr>
         <w:drawing>
-          <wp:inline distT="0" distB="0" distL="0" distR="0" wp14:anchorId="7E12B406" wp14:editId="515AA9AC">
-            <wp:extent cx="5940425" cy="1779270"/>
-            <wp:effectExtent l="0" t="0" r="3175" b="0"/>
-            <wp:docPr id="20" name="Рисунок 20"/>
+          <wp:inline distT="0" distB="0" distL="0" distR="0" wp14:anchorId="569AD0B9" wp14:editId="26D2A909">
+            <wp:extent cx="5238750" cy="3579486"/>
+            <wp:effectExtent l="0" t="0" r="0" b="2540"/>
+            <wp:docPr id="21" name="Рисунок 21"/>
             <wp:cNvGraphicFramePr>
               <a:graphicFrameLocks xmlns:a="http://schemas.openxmlformats.org/drawingml/2006/main" noChangeAspect="1"/>
             </wp:cNvGraphicFramePr>
@@ -2366,20 +2898,27 @@
                     <pic:cNvPr id="1" name=""/>
                     <pic:cNvPicPr/>
                   </pic:nvPicPr>
-                  <pic:blipFill>
+                  <pic:blipFill rotWithShape="1">
                     <a:blip r:embed="rId17"/>
-                    <a:stretch>
-                      <a:fillRect/>
-                    </a:stretch>
+                    <a:srcRect t="776"/>
+                    <a:stretch/>
                   </pic:blipFill>
-                  <pic:spPr>
+                  <pic:spPr bwMode="auto">
                     <a:xfrm>
                       <a:off x="0" y="0"/>
-                      <a:ext cx="5940425" cy="1779270"/>
+                      <a:ext cx="5254461" cy="3590221"/>
                     </a:xfrm>
                     <a:prstGeom prst="rect">
                       <a:avLst/>
                     </a:prstGeom>
+                    <a:ln>
+                      <a:noFill/>
+                    </a:ln>
+                    <a:extLst>
+                      <a:ext uri="{53640926-AAD7-44D8-BBD7-CCE9431645EC}">
+                        <a14:shadowObscured xmlns:a14="http://schemas.microsoft.com/office/drawing/2010/main"/>
+                      </a:ext>
+                    </a:extLst>
                   </pic:spPr>
                 </pic:pic>
               </a:graphicData>
@@ -2411,30 +2950,212 @@
           <w:szCs w:val="28"/>
         </w:rPr>
       </w:pPr>
-      <w:r>
-        <w:rPr>
-          <w:rFonts w:ascii="Times New Roman" w:hAnsi="Times New Roman"/>
-          <w:sz w:val="28"/>
-          <w:szCs w:val="28"/>
-        </w:rPr>
-        <w:t xml:space="preserve">3) Додамо скрипт який буде зафарбовувати клітинку номер 34 </w:t>
-      </w:r>
-      <w:r>
-        <w:rPr>
-          <w:rFonts w:ascii="Times New Roman" w:hAnsi="Times New Roman"/>
-          <w:sz w:val="28"/>
-          <w:szCs w:val="28"/>
-          <w:lang w:val="ru-RU"/>
-        </w:rPr>
-        <w:t xml:space="preserve">у рандомний </w:t>
-      </w:r>
-      <w:r>
-        <w:rPr>
-          <w:rFonts w:ascii="Times New Roman" w:hAnsi="Times New Roman"/>
-          <w:sz w:val="28"/>
-          <w:szCs w:val="28"/>
-        </w:rPr>
-        <w:t>колір при наведенні</w:t>
+    </w:p>
+    <w:p>
+      <w:pPr>
+        <w:tabs>
+          <w:tab w:val="left" w:pos="1155"/>
+        </w:tabs>
+        <w:rPr>
+          <w:rFonts w:ascii="Times New Roman" w:hAnsi="Times New Roman"/>
+          <w:sz w:val="28"/>
+          <w:szCs w:val="28"/>
+        </w:rPr>
+      </w:pPr>
+    </w:p>
+    <w:p>
+      <w:pPr>
+        <w:tabs>
+          <w:tab w:val="left" w:pos="1155"/>
+        </w:tabs>
+        <w:rPr>
+          <w:rFonts w:ascii="Times New Roman" w:hAnsi="Times New Roman"/>
+          <w:sz w:val="28"/>
+          <w:szCs w:val="28"/>
+        </w:rPr>
+      </w:pPr>
+    </w:p>
+    <w:p>
+      <w:pPr>
+        <w:tabs>
+          <w:tab w:val="left" w:pos="1155"/>
+        </w:tabs>
+        <w:rPr>
+          <w:rFonts w:ascii="Times New Roman" w:hAnsi="Times New Roman"/>
+          <w:sz w:val="28"/>
+          <w:szCs w:val="28"/>
+        </w:rPr>
+      </w:pPr>
+      <w:r>
+        <w:rPr>
+          <w:rFonts w:ascii="Times New Roman" w:hAnsi="Times New Roman"/>
+          <w:sz w:val="28"/>
+          <w:szCs w:val="28"/>
+        </w:rPr>
+        <w:lastRenderedPageBreak/>
+        <w:t>3) Тепер треба додати на сторінку палітру для вибору кольору</w:t>
+      </w:r>
+      <w:r>
+        <w:rPr>
+          <w:rFonts w:ascii="Times New Roman" w:hAnsi="Times New Roman"/>
+          <w:sz w:val="28"/>
+          <w:szCs w:val="28"/>
+        </w:rPr>
+        <w:t xml:space="preserve"> (</w:t>
+      </w:r>
+      <w:r>
+        <w:rPr>
+          <w:rFonts w:ascii="Times New Roman" w:hAnsi="Times New Roman"/>
+          <w:sz w:val="28"/>
+          <w:szCs w:val="28"/>
+        </w:rPr>
+        <w:t xml:space="preserve">для цього я скористався </w:t>
+      </w:r>
+      <w:r>
+        <w:rPr>
+          <w:rFonts w:ascii="Times New Roman" w:hAnsi="Times New Roman"/>
+          <w:sz w:val="28"/>
+          <w:szCs w:val="28"/>
+        </w:rPr>
+        <w:t>б</w:t>
+      </w:r>
+      <w:r>
+        <w:rPr>
+          <w:rFonts w:ascii="Times New Roman" w:hAnsi="Times New Roman"/>
+          <w:sz w:val="28"/>
+          <w:szCs w:val="28"/>
+        </w:rPr>
+        <w:t xml:space="preserve">ібліотекою </w:t>
+      </w:r>
+      <w:r>
+        <w:rPr>
+          <w:rFonts w:ascii="Times New Roman" w:hAnsi="Times New Roman"/>
+          <w:sz w:val="28"/>
+          <w:szCs w:val="28"/>
+          <w:lang w:val="en-US"/>
+        </w:rPr>
+        <w:t>jscolor</w:t>
+      </w:r>
+      <w:r>
+        <w:rPr>
+          <w:rFonts w:ascii="Times New Roman" w:hAnsi="Times New Roman"/>
+          <w:sz w:val="28"/>
+          <w:szCs w:val="28"/>
+        </w:rPr>
+        <w:t>.</w:t>
+      </w:r>
+      <w:r>
+        <w:rPr>
+          <w:rFonts w:ascii="Times New Roman" w:hAnsi="Times New Roman"/>
+          <w:sz w:val="28"/>
+          <w:szCs w:val="28"/>
+          <w:lang w:val="en-US"/>
+        </w:rPr>
+        <w:t>js</w:t>
+      </w:r>
+      <w:r>
+        <w:rPr>
+          <w:rFonts w:ascii="Times New Roman" w:hAnsi="Times New Roman"/>
+          <w:sz w:val="28"/>
+          <w:szCs w:val="28"/>
+        </w:rPr>
+        <w:t>) а також зробити так щоб після вибору кольору клітинка зафарбову</w:t>
+      </w:r>
+      <w:r>
+        <w:rPr>
+          <w:rFonts w:ascii="Times New Roman" w:hAnsi="Times New Roman"/>
+          <w:sz w:val="28"/>
+          <w:szCs w:val="28"/>
+        </w:rPr>
+        <w:t>валася у це</w:t>
+      </w:r>
+      <w:r>
+        <w:rPr>
+          <w:rFonts w:ascii="Times New Roman" w:hAnsi="Times New Roman"/>
+          <w:sz w:val="28"/>
+          <w:szCs w:val="28"/>
+        </w:rPr>
+        <w:t>й</w:t>
+      </w:r>
+      <w:r>
+        <w:rPr>
+          <w:rFonts w:ascii="Times New Roman" w:hAnsi="Times New Roman"/>
+          <w:sz w:val="28"/>
+          <w:szCs w:val="28"/>
+        </w:rPr>
+        <w:t xml:space="preserve"> колір при натисканні.</w:t>
+      </w:r>
+    </w:p>
+    <w:p>
+      <w:pPr>
+        <w:tabs>
+          <w:tab w:val="left" w:pos="1155"/>
+        </w:tabs>
+        <w:rPr>
+          <w:rFonts w:ascii="Times New Roman" w:hAnsi="Times New Roman"/>
+          <w:sz w:val="28"/>
+          <w:szCs w:val="28"/>
+        </w:rPr>
+      </w:pPr>
+    </w:p>
+    <w:p>
+      <w:pPr>
+        <w:tabs>
+          <w:tab w:val="left" w:pos="1155"/>
+        </w:tabs>
+        <w:rPr>
+          <w:rFonts w:ascii="Times New Roman" w:hAnsi="Times New Roman"/>
+          <w:sz w:val="28"/>
+          <w:szCs w:val="28"/>
+        </w:rPr>
+      </w:pPr>
+      <w:r>
+        <w:rPr>
+          <w:rFonts w:ascii="Times New Roman" w:hAnsi="Times New Roman"/>
+          <w:sz w:val="28"/>
+          <w:szCs w:val="28"/>
+        </w:rPr>
+        <w:t>jscolorpicker.js - це бібліотека JavaScript, яка надає можливість створення інтерактивних елементів вибору кольору на веб-сторінках. Ця бібліотека дає змогу користувачам обирати кольори за допомогою графічного інтерфейсу, наприклад, шляхом переміщення курсору по палітрі або введення RGB-значень</w:t>
+      </w:r>
+    </w:p>
+    <w:p>
+      <w:pPr>
+        <w:tabs>
+          <w:tab w:val="left" w:pos="1155"/>
+        </w:tabs>
+        <w:rPr>
+          <w:rFonts w:ascii="Times New Roman" w:hAnsi="Times New Roman"/>
+          <w:sz w:val="28"/>
+          <w:szCs w:val="28"/>
+        </w:rPr>
+      </w:pPr>
+      <w:r>
+        <w:rPr>
+          <w:rFonts w:ascii="Times New Roman" w:hAnsi="Times New Roman"/>
+          <w:sz w:val="28"/>
+          <w:szCs w:val="28"/>
+        </w:rPr>
+        <w:t>Її використання:</w:t>
+      </w:r>
+    </w:p>
+    <w:p>
+      <w:pPr>
+        <w:tabs>
+          <w:tab w:val="left" w:pos="1155"/>
+        </w:tabs>
+        <w:rPr>
+          <w:rFonts w:ascii="Times New Roman" w:hAnsi="Times New Roman"/>
+          <w:sz w:val="28"/>
+          <w:szCs w:val="28"/>
+        </w:rPr>
+      </w:pPr>
+      <w:r>
+        <w:rPr>
+          <w:rFonts w:ascii="Times New Roman" w:hAnsi="Times New Roman"/>
+          <w:sz w:val="28"/>
+          <w:szCs w:val="28"/>
+        </w:rPr>
+        <w:t xml:space="preserve">Цей інпут являє собою палітру кольорів </w:t>
       </w:r>
     </w:p>
     <w:p>
@@ -2455,10 +3176,10 @@
           <w:szCs w:val="28"/>
         </w:rPr>
         <w:drawing>
-          <wp:inline distT="0" distB="0" distL="0" distR="0" wp14:anchorId="569AD0B9" wp14:editId="64A482D1">
-            <wp:extent cx="5940425" cy="4090670"/>
-            <wp:effectExtent l="0" t="0" r="3175" b="5080"/>
-            <wp:docPr id="21" name="Рисунок 21"/>
+          <wp:inline distT="0" distB="0" distL="0" distR="0" wp14:anchorId="60CC11A1" wp14:editId="25D41CE2">
+            <wp:extent cx="4457700" cy="1651088"/>
+            <wp:effectExtent l="0" t="0" r="0" b="6350"/>
+            <wp:docPr id="5" name="Picture 5"/>
             <wp:cNvGraphicFramePr>
               <a:graphicFrameLocks xmlns:a="http://schemas.openxmlformats.org/drawingml/2006/main" noChangeAspect="1"/>
             </wp:cNvGraphicFramePr>
@@ -2478,7 +3199,7 @@
                   <pic:spPr>
                     <a:xfrm>
                       <a:off x="0" y="0"/>
-                      <a:ext cx="5940425" cy="4090670"/>
+                      <a:ext cx="4472469" cy="1656558"/>
                     </a:xfrm>
                     <a:prstGeom prst="rect">
                       <a:avLst/>
@@ -2502,131 +3223,30 @@
           <w:szCs w:val="28"/>
         </w:rPr>
       </w:pPr>
-    </w:p>
-    <w:p>
-      <w:pPr>
-        <w:tabs>
-          <w:tab w:val="left" w:pos="1155"/>
-        </w:tabs>
-        <w:rPr>
-          <w:rFonts w:ascii="Times New Roman" w:hAnsi="Times New Roman"/>
-          <w:sz w:val="28"/>
-          <w:szCs w:val="28"/>
-        </w:rPr>
-      </w:pPr>
-      <w:r>
-        <w:rPr>
-          <w:rFonts w:ascii="Times New Roman" w:hAnsi="Times New Roman"/>
-          <w:sz w:val="28"/>
-          <w:szCs w:val="28"/>
-        </w:rPr>
-        <w:t>3) Тепер треба додати на сторінку палітру для вибору кольору</w:t>
-      </w:r>
-      <w:r>
-        <w:rPr>
-          <w:rFonts w:ascii="Times New Roman" w:hAnsi="Times New Roman"/>
-          <w:sz w:val="28"/>
-          <w:szCs w:val="28"/>
-        </w:rPr>
-        <w:t xml:space="preserve"> (</w:t>
-      </w:r>
-      <w:r>
-        <w:rPr>
-          <w:rFonts w:ascii="Times New Roman" w:hAnsi="Times New Roman"/>
-          <w:sz w:val="28"/>
-          <w:szCs w:val="28"/>
-        </w:rPr>
-        <w:t xml:space="preserve">для цього я скористався </w:t>
-      </w:r>
-      <w:r>
-        <w:rPr>
-          <w:rFonts w:ascii="Times New Roman" w:hAnsi="Times New Roman"/>
-          <w:sz w:val="28"/>
-          <w:szCs w:val="28"/>
-        </w:rPr>
-        <w:t>б</w:t>
-      </w:r>
-      <w:r>
-        <w:rPr>
-          <w:rFonts w:ascii="Times New Roman" w:hAnsi="Times New Roman"/>
-          <w:sz w:val="28"/>
-          <w:szCs w:val="28"/>
-        </w:rPr>
-        <w:t xml:space="preserve">ібліотекою </w:t>
-      </w:r>
-      <w:r>
-        <w:rPr>
-          <w:rFonts w:ascii="Times New Roman" w:hAnsi="Times New Roman"/>
-          <w:sz w:val="28"/>
-          <w:szCs w:val="28"/>
-          <w:lang w:val="en-US"/>
-        </w:rPr>
-        <w:t>jscolor</w:t>
-      </w:r>
-      <w:r>
-        <w:rPr>
-          <w:rFonts w:ascii="Times New Roman" w:hAnsi="Times New Roman"/>
-          <w:sz w:val="28"/>
-          <w:szCs w:val="28"/>
-        </w:rPr>
-        <w:t>.</w:t>
-      </w:r>
-      <w:r>
-        <w:rPr>
-          <w:rFonts w:ascii="Times New Roman" w:hAnsi="Times New Roman"/>
-          <w:sz w:val="28"/>
-          <w:szCs w:val="28"/>
-          <w:lang w:val="en-US"/>
-        </w:rPr>
-        <w:t>js</w:t>
-      </w:r>
-      <w:r>
-        <w:rPr>
-          <w:rFonts w:ascii="Times New Roman" w:hAnsi="Times New Roman"/>
-          <w:sz w:val="28"/>
-          <w:szCs w:val="28"/>
-        </w:rPr>
-        <w:t>) а також зробити так щоб після вибору кольору клітинка зафарбову</w:t>
-      </w:r>
-      <w:r>
-        <w:rPr>
-          <w:rFonts w:ascii="Times New Roman" w:hAnsi="Times New Roman"/>
-          <w:sz w:val="28"/>
-          <w:szCs w:val="28"/>
-        </w:rPr>
-        <w:t>валася у це</w:t>
-      </w:r>
-      <w:r>
-        <w:rPr>
-          <w:rFonts w:ascii="Times New Roman" w:hAnsi="Times New Roman"/>
-          <w:sz w:val="28"/>
-          <w:szCs w:val="28"/>
-        </w:rPr>
-        <w:t>й</w:t>
-      </w:r>
-      <w:r>
-        <w:rPr>
-          <w:rFonts w:ascii="Times New Roman" w:hAnsi="Times New Roman"/>
-          <w:sz w:val="28"/>
-          <w:szCs w:val="28"/>
-        </w:rPr>
-        <w:t xml:space="preserve"> колір при натисканні.</w:t>
-      </w:r>
-    </w:p>
-    <w:p>
-      <w:pPr>
-        <w:tabs>
-          <w:tab w:val="left" w:pos="1155"/>
-        </w:tabs>
-        <w:rPr>
-          <w:rFonts w:ascii="Times New Roman" w:hAnsi="Times New Roman"/>
-          <w:sz w:val="28"/>
-          <w:szCs w:val="28"/>
-        </w:rPr>
-      </w:pPr>
-      <w:r>
-        <w:rPr>
-          <w:rFonts w:ascii="Times New Roman" w:hAnsi="Times New Roman"/>
+      <w:r>
+        <w:rPr>
+          <w:rFonts w:ascii="Times New Roman" w:hAnsi="Times New Roman"/>
+          <w:sz w:val="28"/>
+          <w:szCs w:val="28"/>
+        </w:rPr>
+        <w:t>А ось так ми можемо взяти колір з цієї палітри.</w:t>
+      </w:r>
+    </w:p>
+    <w:p>
+      <w:pPr>
+        <w:tabs>
+          <w:tab w:val="left" w:pos="1155"/>
+        </w:tabs>
+        <w:rPr>
+          <w:rFonts w:ascii="Times New Roman" w:hAnsi="Times New Roman"/>
+          <w:sz w:val="28"/>
+          <w:szCs w:val="28"/>
+        </w:rPr>
+      </w:pPr>
+      <w:r>
+        <w:rPr>
+          <w:rFonts w:ascii="Times New Roman" w:hAnsi="Times New Roman"/>
+          <w:noProof/>
           <w:sz w:val="28"/>
           <w:szCs w:val="28"/>
         </w:rPr>
@@ -2678,13 +3298,286 @@
           <w:szCs w:val="28"/>
         </w:rPr>
       </w:pPr>
-      <w:r>
-        <w:rPr>
-          <w:rFonts w:ascii="Times New Roman" w:hAnsi="Times New Roman"/>
-          <w:sz w:val="28"/>
-          <w:szCs w:val="28"/>
-        </w:rPr>
-        <w:lastRenderedPageBreak/>
+    </w:p>
+    <w:p>
+      <w:pPr>
+        <w:tabs>
+          <w:tab w:val="left" w:pos="1155"/>
+        </w:tabs>
+        <w:rPr>
+          <w:rFonts w:ascii="Times New Roman" w:hAnsi="Times New Roman"/>
+          <w:sz w:val="28"/>
+          <w:szCs w:val="28"/>
+        </w:rPr>
+      </w:pPr>
+      <w:r>
+        <w:rPr>
+          <w:rFonts w:ascii="Times New Roman" w:hAnsi="Times New Roman"/>
+          <w:sz w:val="28"/>
+          <w:szCs w:val="28"/>
+        </w:rPr>
+        <w:t>Було кілька</w:t>
+      </w:r>
+      <w:r>
+        <w:rPr>
+          <w:rFonts w:ascii="Times New Roman" w:hAnsi="Times New Roman"/>
+          <w:sz w:val="28"/>
+          <w:szCs w:val="28"/>
+        </w:rPr>
+        <w:t xml:space="preserve"> альтернативних бібліотек які </w:t>
+      </w:r>
+      <w:r>
+        <w:rPr>
+          <w:rFonts w:ascii="Times New Roman" w:hAnsi="Times New Roman"/>
+          <w:sz w:val="28"/>
+          <w:szCs w:val="28"/>
+        </w:rPr>
+        <w:t>могли бути</w:t>
+      </w:r>
+      <w:r>
+        <w:rPr>
+          <w:rFonts w:ascii="Times New Roman" w:hAnsi="Times New Roman"/>
+          <w:sz w:val="28"/>
+          <w:szCs w:val="28"/>
+        </w:rPr>
+        <w:t xml:space="preserve"> використані замість </w:t>
+      </w:r>
+      <w:r>
+        <w:rPr>
+          <w:rFonts w:ascii="Times New Roman" w:hAnsi="Times New Roman"/>
+          <w:b/>
+          <w:bCs/>
+          <w:sz w:val="28"/>
+          <w:szCs w:val="28"/>
+          <w:lang w:val="en-US"/>
+        </w:rPr>
+        <w:t>jscolorpicker</w:t>
+      </w:r>
+      <w:r>
+        <w:rPr>
+          <w:rFonts w:ascii="Times New Roman" w:hAnsi="Times New Roman"/>
+          <w:b/>
+          <w:bCs/>
+          <w:sz w:val="28"/>
+          <w:szCs w:val="28"/>
+        </w:rPr>
+        <w:t>.</w:t>
+      </w:r>
+      <w:r>
+        <w:rPr>
+          <w:rFonts w:ascii="Times New Roman" w:hAnsi="Times New Roman"/>
+          <w:b/>
+          <w:bCs/>
+          <w:sz w:val="28"/>
+          <w:szCs w:val="28"/>
+          <w:lang w:val="en-US"/>
+        </w:rPr>
+        <w:t>js</w:t>
+      </w:r>
+      <w:r>
+        <w:rPr>
+          <w:rFonts w:ascii="Times New Roman" w:hAnsi="Times New Roman"/>
+          <w:sz w:val="28"/>
+          <w:szCs w:val="28"/>
+        </w:rPr>
+        <w:t>.:</w:t>
+      </w:r>
+    </w:p>
+    <w:p>
+      <w:pPr>
+        <w:numPr>
+          <w:ilvl w:val="0"/>
+          <w:numId w:val="2"/>
+        </w:numPr>
+        <w:tabs>
+          <w:tab w:val="left" w:pos="1155"/>
+        </w:tabs>
+        <w:rPr>
+          <w:rFonts w:ascii="Times New Roman" w:hAnsi="Times New Roman"/>
+          <w:sz w:val="28"/>
+          <w:szCs w:val="28"/>
+        </w:rPr>
+      </w:pPr>
+      <w:r>
+        <w:rPr>
+          <w:rFonts w:ascii="Times New Roman" w:hAnsi="Times New Roman"/>
+          <w:b/>
+          <w:bCs/>
+          <w:sz w:val="28"/>
+          <w:szCs w:val="28"/>
+          <w:lang w:val="en-US"/>
+        </w:rPr>
+        <w:t>Spectrum</w:t>
+      </w:r>
+      <w:r>
+        <w:rPr>
+          <w:rFonts w:ascii="Times New Roman" w:hAnsi="Times New Roman"/>
+          <w:sz w:val="28"/>
+          <w:szCs w:val="28"/>
+        </w:rPr>
+        <w:t xml:space="preserve"> - це популярна бібліотека для вибору кольорів, яка надає багато можливостей налаштувань і гарний користувацький інтерфейс.</w:t>
+      </w:r>
+    </w:p>
+    <w:p>
+      <w:pPr>
+        <w:numPr>
+          <w:ilvl w:val="0"/>
+          <w:numId w:val="2"/>
+        </w:numPr>
+        <w:tabs>
+          <w:tab w:val="left" w:pos="1155"/>
+        </w:tabs>
+        <w:rPr>
+          <w:rFonts w:ascii="Times New Roman" w:hAnsi="Times New Roman"/>
+          <w:sz w:val="28"/>
+          <w:szCs w:val="28"/>
+        </w:rPr>
+      </w:pPr>
+      <w:r>
+        <w:rPr>
+          <w:rFonts w:ascii="Times New Roman" w:hAnsi="Times New Roman"/>
+          <w:b/>
+          <w:bCs/>
+          <w:sz w:val="28"/>
+          <w:szCs w:val="28"/>
+          <w:lang w:val="en-US"/>
+        </w:rPr>
+        <w:t>Pickr</w:t>
+      </w:r>
+      <w:r>
+        <w:rPr>
+          <w:rFonts w:ascii="Times New Roman" w:hAnsi="Times New Roman"/>
+          <w:sz w:val="28"/>
+          <w:szCs w:val="28"/>
+        </w:rPr>
+        <w:t>- легковагий і красивий вибір кольору, який має підтримку різних форматів кольору та можливість налаштування.</w:t>
+      </w:r>
+    </w:p>
+    <w:p>
+      <w:pPr>
+        <w:tabs>
+          <w:tab w:val="left" w:pos="1155"/>
+        </w:tabs>
+        <w:rPr>
+          <w:rFonts w:ascii="Times New Roman" w:hAnsi="Times New Roman"/>
+          <w:sz w:val="28"/>
+          <w:szCs w:val="28"/>
+        </w:rPr>
+      </w:pPr>
+    </w:p>
+    <w:p>
+      <w:pPr>
+        <w:tabs>
+          <w:tab w:val="left" w:pos="1155"/>
+        </w:tabs>
+        <w:rPr>
+          <w:rFonts w:ascii="Times New Roman" w:hAnsi="Times New Roman"/>
+          <w:sz w:val="28"/>
+          <w:szCs w:val="28"/>
+        </w:rPr>
+      </w:pPr>
+      <w:r>
+        <w:rPr>
+          <w:rFonts w:ascii="Times New Roman" w:hAnsi="Times New Roman"/>
+          <w:sz w:val="28"/>
+          <w:szCs w:val="28"/>
+        </w:rPr>
+        <w:t xml:space="preserve">Я обрав цей інструмент бо він легкий в освоєнні та потребує підключення лише одного додаткового файлу </w:t>
+      </w:r>
+      <w:r>
+        <w:rPr>
+          <w:rFonts w:ascii="Times New Roman" w:hAnsi="Times New Roman"/>
+          <w:sz w:val="28"/>
+          <w:szCs w:val="28"/>
+          <w:lang w:val="en-US"/>
+        </w:rPr>
+        <w:t>js</w:t>
+      </w:r>
+      <w:r>
+        <w:rPr>
+          <w:rFonts w:ascii="Times New Roman" w:hAnsi="Times New Roman"/>
+          <w:sz w:val="28"/>
+          <w:szCs w:val="28"/>
+          <w:lang w:val="ru-RU"/>
+        </w:rPr>
+        <w:t>.</w:t>
+      </w:r>
+      <w:r>
+        <w:rPr>
+          <w:rFonts w:ascii="Times New Roman" w:hAnsi="Times New Roman"/>
+          <w:sz w:val="28"/>
+          <w:szCs w:val="28"/>
+          <w:lang w:val="ru-RU"/>
+        </w:rPr>
+        <w:t xml:space="preserve"> </w:t>
+      </w:r>
+      <w:r>
+        <w:rPr>
+          <w:rFonts w:ascii="Times New Roman" w:hAnsi="Times New Roman"/>
+          <w:sz w:val="28"/>
+          <w:szCs w:val="28"/>
+          <w:lang w:val="ru-RU"/>
+        </w:rPr>
+        <w:t>Для быльш детального ознайомлення можна в</w:t>
+      </w:r>
+      <w:r>
+        <w:rPr>
+          <w:rFonts w:ascii="Times New Roman" w:hAnsi="Times New Roman"/>
+          <w:sz w:val="28"/>
+          <w:szCs w:val="28"/>
+        </w:rPr>
+        <w:t xml:space="preserve">ідвідати їх офіційний сайт: </w:t>
+      </w:r>
+      <w:r>
+        <w:rPr>
+          <w:rFonts w:ascii="Times New Roman" w:hAnsi="Times New Roman"/>
+          <w:sz w:val="28"/>
+          <w:szCs w:val="28"/>
+        </w:rPr>
+        <w:t>https://jscolor.com</w:t>
+      </w:r>
+    </w:p>
+    <w:p>
+      <w:pPr>
+        <w:tabs>
+          <w:tab w:val="left" w:pos="1155"/>
+        </w:tabs>
+        <w:rPr>
+          <w:rFonts w:ascii="Times New Roman" w:hAnsi="Times New Roman"/>
+          <w:sz w:val="28"/>
+          <w:szCs w:val="28"/>
+        </w:rPr>
+      </w:pPr>
+    </w:p>
+    <w:p>
+      <w:pPr>
+        <w:tabs>
+          <w:tab w:val="left" w:pos="1155"/>
+        </w:tabs>
+        <w:rPr>
+          <w:rFonts w:ascii="Times New Roman" w:hAnsi="Times New Roman"/>
+          <w:sz w:val="28"/>
+          <w:szCs w:val="28"/>
+        </w:rPr>
+      </w:pPr>
+    </w:p>
+    <w:p>
+      <w:pPr>
+        <w:tabs>
+          <w:tab w:val="left" w:pos="1155"/>
+        </w:tabs>
+        <w:rPr>
+          <w:rFonts w:ascii="Times New Roman" w:hAnsi="Times New Roman"/>
+          <w:sz w:val="28"/>
+          <w:szCs w:val="28"/>
+        </w:rPr>
+      </w:pPr>
+      <w:r>
+        <w:rPr>
+          <w:rFonts w:ascii="Times New Roman" w:hAnsi="Times New Roman"/>
+          <w:sz w:val="28"/>
+          <w:szCs w:val="28"/>
+        </w:rPr>
         <w:t>4) Додамо також функціонал зафарбовування побічної діагоналі матриці при подіїї подвійного натискання.</w:t>
       </w:r>
     </w:p>
@@ -2702,6 +3595,7 @@
       <w:r>
         <w:rPr>
           <w:rFonts w:ascii="Times New Roman" w:hAnsi="Times New Roman"/>
+          <w:noProof/>
           <w:sz w:val="28"/>
           <w:szCs w:val="28"/>
         </w:rPr>
@@ -2773,28 +3667,71 @@
         </w:rPr>
         <w:t>5) Прив’яжемо ці функії до нашої клітинки</w:t>
       </w:r>
-    </w:p>
-    <w:p>
-      <w:pPr>
-        <w:tabs>
-          <w:tab w:val="left" w:pos="1155"/>
-        </w:tabs>
-        <w:rPr>
-          <w:rFonts w:ascii="Times New Roman" w:hAnsi="Times New Roman"/>
-          <w:sz w:val="28"/>
-          <w:szCs w:val="28"/>
-        </w:rPr>
-      </w:pPr>
-      <w:r>
-        <w:rPr>
-          <w:rFonts w:ascii="Times New Roman" w:hAnsi="Times New Roman"/>
+      <w:r>
+        <w:rPr>
+          <w:rFonts w:ascii="Times New Roman" w:hAnsi="Times New Roman"/>
+          <w:sz w:val="28"/>
+          <w:szCs w:val="28"/>
+        </w:rPr>
+        <w:t xml:space="preserve"> за допомогою </w:t>
+      </w:r>
+      <w:r>
+        <w:rPr>
+          <w:rFonts w:ascii="Times New Roman" w:hAnsi="Times New Roman"/>
+          <w:sz w:val="28"/>
+          <w:szCs w:val="28"/>
+          <w:lang w:val="en-US"/>
+        </w:rPr>
+        <w:t>onClick</w:t>
+      </w:r>
+      <w:r>
+        <w:rPr>
+          <w:rFonts w:ascii="Times New Roman" w:hAnsi="Times New Roman"/>
+          <w:sz w:val="28"/>
+          <w:szCs w:val="28"/>
+        </w:rPr>
+        <w:t xml:space="preserve">() та </w:t>
+      </w:r>
+      <w:r>
+        <w:rPr>
+          <w:rFonts w:ascii="Times New Roman" w:hAnsi="Times New Roman"/>
+          <w:sz w:val="28"/>
+          <w:szCs w:val="28"/>
+          <w:lang w:val="en-US"/>
+        </w:rPr>
+        <w:t>onDoubleClick</w:t>
+      </w:r>
+      <w:r>
+        <w:rPr>
+          <w:rFonts w:ascii="Times New Roman" w:hAnsi="Times New Roman"/>
+          <w:sz w:val="28"/>
+          <w:szCs w:val="28"/>
+        </w:rPr>
+        <w:t>()</w:t>
+      </w:r>
+    </w:p>
+    <w:p>
+      <w:pPr>
+        <w:tabs>
+          <w:tab w:val="left" w:pos="1155"/>
+        </w:tabs>
+        <w:rPr>
+          <w:rFonts w:ascii="Times New Roman" w:hAnsi="Times New Roman"/>
+          <w:sz w:val="28"/>
+          <w:szCs w:val="28"/>
+        </w:rPr>
+      </w:pPr>
+      <w:r>
+        <w:rPr>
+          <w:rFonts w:ascii="Times New Roman" w:hAnsi="Times New Roman"/>
+          <w:noProof/>
           <w:sz w:val="28"/>
           <w:szCs w:val="28"/>
         </w:rPr>
         <w:drawing>
-          <wp:inline distT="0" distB="0" distL="0" distR="0" wp14:anchorId="6EF74675" wp14:editId="00F9E965">
-            <wp:extent cx="3634966" cy="1098672"/>
-            <wp:effectExtent l="0" t="0" r="3810" b="6350"/>
+          <wp:inline distT="0" distB="0" distL="0" distR="0" wp14:anchorId="6EF74675" wp14:editId="05F46B86">
+            <wp:extent cx="4369879" cy="1320800"/>
+            <wp:effectExtent l="0" t="0" r="0" b="0"/>
             <wp:docPr id="24" name="Рисунок 24"/>
             <wp:cNvGraphicFramePr>
               <a:graphicFrameLocks xmlns:a="http://schemas.openxmlformats.org/drawingml/2006/main" noChangeAspect="1"/>
@@ -2815,7 +3752,7 @@
                   <pic:spPr>
                     <a:xfrm>
                       <a:off x="0" y="0"/>
-                      <a:ext cx="3673428" cy="1110297"/>
+                      <a:ext cx="4420148" cy="1335994"/>
                     </a:xfrm>
                     <a:prstGeom prst="rect">
                       <a:avLst/>
@@ -2898,13 +3835,14 @@
       <w:r>
         <w:rPr>
           <w:rFonts w:ascii="Times New Roman" w:hAnsi="Times New Roman"/>
+          <w:noProof/>
           <w:sz w:val="28"/>
           <w:szCs w:val="28"/>
         </w:rPr>
         <w:drawing>
-          <wp:inline distT="0" distB="0" distL="0" distR="0" wp14:anchorId="425AC01B" wp14:editId="1CC652D1">
-            <wp:extent cx="3157585" cy="2969480"/>
-            <wp:effectExtent l="133350" t="114300" r="119380" b="173990"/>
+          <wp:inline distT="0" distB="0" distL="0" distR="0" wp14:anchorId="425AC01B" wp14:editId="745CC477">
+            <wp:extent cx="2387600" cy="2245366"/>
+            <wp:effectExtent l="133350" t="114300" r="146050" b="154940"/>
             <wp:docPr id="25" name="Рисунок 25"/>
             <wp:cNvGraphicFramePr>
               <a:graphicFrameLocks xmlns:a="http://schemas.openxmlformats.org/drawingml/2006/main" noChangeAspect="1"/>
@@ -2924,7 +3862,7 @@
                   <pic:spPr bwMode="auto">
                     <a:xfrm>
                       <a:off x="0" y="0"/>
-                      <a:ext cx="3187744" cy="2997843"/>
+                      <a:ext cx="2413533" cy="2269754"/>
                     </a:xfrm>
                     <a:prstGeom prst="rect">
                       <a:avLst/>
@@ -3007,6 +3945,7 @@
       <w:r>
         <w:rPr>
           <w:rFonts w:ascii="Times New Roman" w:hAnsi="Times New Roman"/>
+          <w:noProof/>
           <w:sz w:val="28"/>
           <w:szCs w:val="28"/>
         </w:rPr>
@@ -3113,6 +4052,7 @@
       <w:r>
         <w:rPr>
           <w:rFonts w:ascii="Times New Roman" w:hAnsi="Times New Roman"/>
+          <w:noProof/>
           <w:sz w:val="28"/>
           <w:szCs w:val="28"/>
         </w:rPr>
@@ -3197,6 +4137,7 @@
       <w:r>
         <w:rPr>
           <w:rFonts w:ascii="Times New Roman" w:hAnsi="Times New Roman"/>
+          <w:noProof/>
           <w:sz w:val="28"/>
           <w:szCs w:val="28"/>
         </w:rPr>
@@ -3375,6 +4316,7 @@
       <w:r>
         <w:rPr>
           <w:rFonts w:ascii="Times New Roman" w:hAnsi="Times New Roman"/>
+          <w:noProof/>
           <w:sz w:val="28"/>
           <w:szCs w:val="28"/>
         </w:rPr>
@@ -3460,6 +4402,7 @@
       <w:r>
         <w:rPr>
           <w:rFonts w:ascii="Times New Roman" w:hAnsi="Times New Roman"/>
+          <w:noProof/>
           <w:sz w:val="28"/>
           <w:szCs w:val="28"/>
           <w:lang w:val="en-US"/>
@@ -3663,6 +4606,7 @@
       <w:r>
         <w:rPr>
           <w:rFonts w:ascii="Times New Roman" w:hAnsi="Times New Roman"/>
+          <w:noProof/>
           <w:sz w:val="28"/>
           <w:szCs w:val="28"/>
         </w:rPr>
@@ -3879,6 +4823,7 @@
           <w:rFonts w:ascii="Times New Roman" w:hAnsi="Times New Roman"/>
           <w:sz w:val="28"/>
           <w:szCs w:val="28"/>
+          <w:lang w:val="en-US"/>
         </w:rPr>
       </w:pPr>
     </w:p>
@@ -3920,7 +4865,7 @@
       <w:hyperlink r:id="rId29" w:history="1">
         <w:r>
           <w:rPr>
-            <w:rStyle w:val="a3"/>
+            <w:rStyle w:val="Hyperlink"/>
             <w:rFonts w:ascii="Times New Roman" w:hAnsi="Times New Roman"/>
             <w:sz w:val="28"/>
             <w:szCs w:val="28"/>
@@ -3966,6 +4911,119 @@
 <file path=word/numbering.xml><?xml version="1.0" encoding="utf-8"?>
 <w:numbering xmlns:wpc="http://schemas.microsoft.com/office/word/2010/wordprocessingCanvas" xmlns:cx="http://schemas.microsoft.com/office/drawing/2014/chartex" xmlns:cx1="http://schemas.microsoft.com/office/drawing/2015/9/8/chartex" xmlns:cx2="http://schemas.microsoft.com/office/drawing/2015/10/21/chartex" xmlns:cx3="http://schemas.microsoft.com/office/drawing/2016/5/9/chartex" xmlns:cx4="http://schemas.microsoft.com/office/drawing/2016/5/10/chartex" xmlns:cx5="http://schemas.microsoft.com/office/drawing/2016/5/11/chartex" xmlns:cx6="http://schemas.microsoft.com/office/drawing/2016/5/12/chartex" xmlns:cx7="http://schemas.microsoft.com/office/drawing/2016/5/13/chartex" xmlns:cx8="http://schemas.microsoft.com/office/drawing/2016/5/14/chartex" xmlns:mc="http://schemas.openxmlformats.org/markup-compatibility/2006" xmlns:aink="http://schemas.microsoft.com/office/drawing/2016/ink" xmlns:am3d="http://schemas.microsoft.com/office/drawing/2017/model3d" xmlns:o="urn:schemas-microsoft-com:office:office" xmlns:r="http://schemas.openxmlformats.org/officeDocument/2006/relationships" xmlns:m="http://schemas.openxmlformats.org/officeDocument/2006/math" xmlns:v="urn:schemas-microsoft-com:vml" xmlns:wp14="http://schemas.microsoft.com/office/word/2010/wordprocessingDrawing" xmlns:wp="http://schemas.openxmlformats.org/drawingml/2006/wordprocessingDrawing" xmlns:w10="urn:schemas-microsoft-com:office:word" xmlns:w="http://schemas.openxmlformats.org/wordprocessingml/2006/main" xmlns:w14="http://schemas.microsoft.com/office/word/2010/wordml" xmlns:w15="http://schemas.microsoft.com/office/word/2012/wordml" xmlns:w16cex="http://schemas.microsoft.com/office/word/2018/wordml/cex" xmlns:w16cid="http://schemas.microsoft.com/office/word/2016/wordml/cid" xmlns:w16="http://schemas.microsoft.com/office/word/2018/wordml" xmlns:w16sdtdh="http://schemas.microsoft.com/office/word/2020/wordml/sdtdatahash" xmlns:w16se="http://schemas.microsoft.com/office/word/2015/wordml/symex" xmlns:wpg="http://schemas.microsoft.com/office/word/2010/wordprocessingGroup" xmlns:wpi="http://schemas.microsoft.com/office/word/2010/wordprocessingInk" xmlns:wne="http://schemas.microsoft.com/office/word/2006/wordml" xmlns:wps="http://schemas.microsoft.com/office/word/2010/wordprocessingShape" mc:Ignorable="w14 w15 w16se w16cid w16 w16cex w16sdtdh wp14">
   <w:abstractNum w:abstractNumId="0" w15:restartNumberingAfterBreak="0">
+    <w:nsid w:val="536D4E85"/>
+    <w:multiLevelType w:val="multilevel"/>
+    <w:tmpl w:val="3A2AD8C8"/>
+    <w:lvl w:ilvl="0">
+      <w:start w:val="1"/>
+      <w:numFmt w:val="decimal"/>
+      <w:lvlText w:val="%1."/>
+      <w:lvlJc w:val="left"/>
+      <w:pPr>
+        <w:tabs>
+          <w:tab w:val="num" w:pos="720"/>
+        </w:tabs>
+        <w:ind w:left="720" w:hanging="360"/>
+      </w:pPr>
+    </w:lvl>
+    <w:lvl w:ilvl="1" w:tentative="1">
+      <w:start w:val="1"/>
+      <w:numFmt w:val="decimal"/>
+      <w:lvlText w:val="%2."/>
+      <w:lvlJc w:val="left"/>
+      <w:pPr>
+        <w:tabs>
+          <w:tab w:val="num" w:pos="1440"/>
+        </w:tabs>
+        <w:ind w:left="1440" w:hanging="360"/>
+      </w:pPr>
+    </w:lvl>
+    <w:lvl w:ilvl="2" w:tentative="1">
+      <w:start w:val="1"/>
+      <w:numFmt w:val="decimal"/>
+      <w:lvlText w:val="%3."/>
+      <w:lvlJc w:val="left"/>
+      <w:pPr>
+        <w:tabs>
+          <w:tab w:val="num" w:pos="2160"/>
+        </w:tabs>
+        <w:ind w:left="2160" w:hanging="360"/>
+      </w:pPr>
+    </w:lvl>
+    <w:lvl w:ilvl="3" w:tentative="1">
+      <w:start w:val="1"/>
+      <w:numFmt w:val="decimal"/>
+      <w:lvlText w:val="%4."/>
+      <w:lvlJc w:val="left"/>
+      <w:pPr>
+        <w:tabs>
+          <w:tab w:val="num" w:pos="2880"/>
+        </w:tabs>
+        <w:ind w:left="2880" w:hanging="360"/>
+      </w:pPr>
+    </w:lvl>
+    <w:lvl w:ilvl="4" w:tentative="1">
+      <w:start w:val="1"/>
+      <w:numFmt w:val="decimal"/>
+      <w:lvlText w:val="%5."/>
+      <w:lvlJc w:val="left"/>
+      <w:pPr>
+        <w:tabs>
+          <w:tab w:val="num" w:pos="3600"/>
+        </w:tabs>
+        <w:ind w:left="3600" w:hanging="360"/>
+      </w:pPr>
+    </w:lvl>
+    <w:lvl w:ilvl="5" w:tentative="1">
+      <w:start w:val="1"/>
+      <w:numFmt w:val="decimal"/>
+      <w:lvlText w:val="%6."/>
+      <w:lvlJc w:val="left"/>
+      <w:pPr>
+        <w:tabs>
+          <w:tab w:val="num" w:pos="4320"/>
+        </w:tabs>
+        <w:ind w:left="4320" w:hanging="360"/>
+      </w:pPr>
+    </w:lvl>
+    <w:lvl w:ilvl="6" w:tentative="1">
+      <w:start w:val="1"/>
+      <w:numFmt w:val="decimal"/>
+      <w:lvlText w:val="%7."/>
+      <w:lvlJc w:val="left"/>
+      <w:pPr>
+        <w:tabs>
+          <w:tab w:val="num" w:pos="5040"/>
+        </w:tabs>
+        <w:ind w:left="5040" w:hanging="360"/>
+      </w:pPr>
+    </w:lvl>
+    <w:lvl w:ilvl="7" w:tentative="1">
+      <w:start w:val="1"/>
+      <w:numFmt w:val="decimal"/>
+      <w:lvlText w:val="%8."/>
+      <w:lvlJc w:val="left"/>
+      <w:pPr>
+        <w:tabs>
+          <w:tab w:val="num" w:pos="5760"/>
+        </w:tabs>
+        <w:ind w:left="5760" w:hanging="360"/>
+      </w:pPr>
+    </w:lvl>
+    <w:lvl w:ilvl="8" w:tentative="1">
+      <w:start w:val="1"/>
+      <w:numFmt w:val="decimal"/>
+      <w:lvlText w:val="%9."/>
+      <w:lvlJc w:val="left"/>
+      <w:pPr>
+        <w:tabs>
+          <w:tab w:val="num" w:pos="6480"/>
+        </w:tabs>
+        <w:ind w:left="6480" w:hanging="360"/>
+      </w:pPr>
+    </w:lvl>
+  </w:abstractNum>
+  <w:abstractNum w:abstractNumId="1" w15:restartNumberingAfterBreak="0">
     <w:nsid w:val="70F65703"/>
     <w:multiLevelType w:val="hybridMultilevel"/>
     <w:tmpl w:val="8E84041C"/>
@@ -4080,6 +5138,9 @@
     </w:lvl>
   </w:abstractNum>
   <w:num w:numId="1">
+    <w:abstractNumId w:val="1"/>
+  </w:num>
+  <w:num w:numId="2">
     <w:abstractNumId w:val="0"/>
   </w:num>
 </w:numbering>
@@ -4480,7 +5541,7 @@
     <w:lsdException w:name="Unresolved Mention" w:semiHidden="1" w:unhideWhenUsed="1"/>
     <w:lsdException w:name="Smart Link" w:semiHidden="1" w:unhideWhenUsed="1"/>
   </w:latentStyles>
-  <w:style w:type="paragraph" w:default="1" w:styleId="a">
+  <w:style w:type="paragraph" w:default="1" w:styleId="Normal">
     <w:name w:val="Normal"/>
     <w:qFormat/>
     <w:rsid w:val="00182EA0"/>
@@ -4493,12 +5554,12 @@
       <w:lang w:val="uk-UA" w:eastAsia="zh-CN"/>
     </w:rPr>
   </w:style>
-  <w:style w:type="character" w:default="1" w:styleId="a0">
+  <w:style w:type="character" w:default="1" w:styleId="DefaultParagraphFont">
     <w:name w:val="Default Paragraph Font"/>
     <w:uiPriority w:val="1"/>
     <w:unhideWhenUsed/>
   </w:style>
-  <w:style w:type="table" w:default="1" w:styleId="a1">
+  <w:style w:type="table" w:default="1" w:styleId="TableNormal">
     <w:name w:val="Normal Table"/>
     <w:uiPriority w:val="99"/>
     <w:semiHidden/>
@@ -4513,15 +5574,15 @@
       </w:tblCellMar>
     </w:tblPr>
   </w:style>
-  <w:style w:type="numbering" w:default="1" w:styleId="a2">
+  <w:style w:type="numbering" w:default="1" w:styleId="NoList">
     <w:name w:val="No List"/>
     <w:uiPriority w:val="99"/>
     <w:semiHidden/>
     <w:unhideWhenUsed/>
   </w:style>
-  <w:style w:type="character" w:styleId="a3">
+  <w:style w:type="character" w:styleId="Hyperlink">
     <w:name w:val="Hyperlink"/>
-    <w:basedOn w:val="a0"/>
+    <w:basedOn w:val="DefaultParagraphFont"/>
     <w:uiPriority w:val="99"/>
     <w:unhideWhenUsed/>
     <w:rsid w:val="00B37D2C"/>
@@ -4530,9 +5591,9 @@
       <w:u w:val="single"/>
     </w:rPr>
   </w:style>
-  <w:style w:type="paragraph" w:styleId="a4">
+  <w:style w:type="paragraph" w:styleId="ListParagraph">
     <w:name w:val="List Paragraph"/>
-    <w:basedOn w:val="a"/>
+    <w:basedOn w:val="Normal"/>
     <w:uiPriority w:val="34"/>
     <w:qFormat/>
     <w:rsid w:val="006B574A"/>
@@ -4541,9 +5602,9 @@
       <w:contextualSpacing/>
     </w:pPr>
   </w:style>
-  <w:style w:type="character" w:styleId="a5">
+  <w:style w:type="character" w:styleId="UnresolvedMention">
     <w:name w:val="Unresolved Mention"/>
-    <w:basedOn w:val="a0"/>
+    <w:basedOn w:val="DefaultParagraphFont"/>
     <w:uiPriority w:val="99"/>
     <w:semiHidden/>
     <w:unhideWhenUsed/>

</xml_diff>